<commit_message>
réalisation des test d'acceptation de la 1er page
</commit_message>
<xml_diff>
--- a/Premier_Livrable/Dossier_du_premier_livrable/5.Test/Dossier_de_test/Document_Test.docx
+++ b/Premier_Livrable/Dossier_du_premier_livrable/5.Test/Dossier_de_test/Document_Test.docx
@@ -353,15 +353,15 @@
         </w:numPr>
         <w:rPr>
           <w:b/>
-          <w:sz w:val="20"/>
-          <w:szCs w:val="20"/>
+          <w:sz w:val="24"/>
+          <w:szCs w:val="24"/>
         </w:rPr>
       </w:pPr>
       <w:r>
         <w:rPr>
           <w:b/>
-          <w:sz w:val="20"/>
-          <w:szCs w:val="20"/>
+          <w:sz w:val="24"/>
+          <w:szCs w:val="24"/>
         </w:rPr>
         <w:t>Introduction</w:t>
       </w:r>
@@ -513,25 +513,17 @@
         </w:numPr>
         <w:rPr>
           <w:b/>
-          <w:sz w:val="20"/>
-          <w:szCs w:val="20"/>
+          <w:sz w:val="24"/>
+          <w:szCs w:val="24"/>
         </w:rPr>
       </w:pPr>
       <w:r>
         <w:rPr>
           <w:b/>
-          <w:sz w:val="20"/>
-          <w:szCs w:val="20"/>
-        </w:rPr>
-        <w:t>Description de la procédure de test</w:t>
-      </w:r>
-      <w:r>
-        <w:rPr>
-          <w:b/>
-          <w:sz w:val="20"/>
-          <w:szCs w:val="20"/>
-        </w:rPr>
-        <w:t xml:space="preserve"> d’acceptation</w:t>
+          <w:sz w:val="24"/>
+          <w:szCs w:val="24"/>
+        </w:rPr>
+        <w:t>Description de la procédure de test d’acceptation</w:t>
       </w:r>
     </w:p>
     <w:p>
@@ -564,25 +556,17 @@
         </w:numPr>
         <w:rPr>
           <w:b/>
-          <w:sz w:val="20"/>
-          <w:szCs w:val="20"/>
+          <w:sz w:val="24"/>
+          <w:szCs w:val="24"/>
         </w:rPr>
       </w:pPr>
       <w:r>
         <w:rPr>
           <w:b/>
-          <w:sz w:val="20"/>
-          <w:szCs w:val="20"/>
-        </w:rPr>
-        <w:t>Description des informations à enregistrer pour les test</w:t>
-      </w:r>
-      <w:r>
-        <w:rPr>
-          <w:b/>
-          <w:sz w:val="20"/>
-          <w:szCs w:val="20"/>
-        </w:rPr>
-        <w:t>s d’acceptation</w:t>
+          <w:sz w:val="24"/>
+          <w:szCs w:val="24"/>
+        </w:rPr>
+        <w:t>Description des informations à enregistrer pour les tests d’acceptation</w:t>
       </w:r>
     </w:p>
     <w:p>
@@ -594,15 +578,11 @@
         </w:numPr>
         <w:rPr>
           <w:b/>
-          <w:sz w:val="20"/>
-          <w:szCs w:val="20"/>
         </w:rPr>
       </w:pPr>
       <w:r>
         <w:rPr>
           <w:b/>
-          <w:sz w:val="20"/>
-          <w:szCs w:val="20"/>
         </w:rPr>
         <w:t>Campagne de test d’acceptation</w:t>
       </w:r>
@@ -1417,15 +1397,11 @@
         </w:numPr>
         <w:rPr>
           <w:b/>
-          <w:sz w:val="20"/>
-          <w:szCs w:val="20"/>
         </w:rPr>
       </w:pPr>
       <w:r>
         <w:rPr>
           <w:b/>
-          <w:sz w:val="20"/>
-          <w:szCs w:val="20"/>
         </w:rPr>
         <w:t>Tests d’acceptation</w:t>
       </w:r>
@@ -1580,6 +1556,9 @@
         <w:gridCol w:w="3021"/>
       </w:tblGrid>
       <w:tr>
+        <w:trPr>
+          <w:trHeight w:val="374"/>
+        </w:trPr>
         <w:tc>
           <w:tcPr>
             <w:tcW w:w="5240" w:type="dxa"/>
@@ -1718,6 +1697,9 @@
         </w:tc>
       </w:tr>
       <w:tr>
+        <w:trPr>
+          <w:trHeight w:val="377"/>
+        </w:trPr>
         <w:tc>
           <w:tcPr>
             <w:tcW w:w="9062" w:type="dxa"/>
@@ -1819,6 +1801,9 @@
         </w:tc>
       </w:tr>
       <w:tr>
+        <w:trPr>
+          <w:trHeight w:val="456"/>
+        </w:trPr>
         <w:tc>
           <w:tcPr>
             <w:tcW w:w="9062" w:type="dxa"/>
@@ -1830,8 +1815,7 @@
               <w:spacing w:before="57"/>
               <w:ind w:left="45"/>
               <w:rPr>
-                <w:rFonts w:ascii="Arial MT"/>
-                <w:sz w:val="19"/>
+                <w:rFonts w:ascii="Times New Roman" w:hAnsi="Times New Roman"/>
               </w:rPr>
             </w:pPr>
             <w:r>
@@ -1898,6 +1882,28 @@
               <w:t>, Samir Subra, Nino Pires</w:t>
             </w:r>
           </w:p>
+          <w:p>
+            <w:pPr>
+              <w:pStyle w:val="TableParagraph"/>
+              <w:spacing w:before="57"/>
+              <w:ind w:left="45"/>
+              <w:rPr>
+                <w:rFonts w:ascii="Arial MT"/>
+                <w:sz w:val="19"/>
+              </w:rPr>
+            </w:pPr>
+          </w:p>
+          <w:p>
+            <w:pPr>
+              <w:pStyle w:val="TableParagraph"/>
+              <w:spacing w:before="57"/>
+              <w:ind w:left="45"/>
+              <w:rPr>
+                <w:rFonts w:ascii="Arial MT"/>
+                <w:sz w:val="19"/>
+              </w:rPr>
+            </w:pPr>
+          </w:p>
         </w:tc>
       </w:tr>
       <w:tr>
@@ -1907,11 +1913,20 @@
           </w:tcPr>
           <w:p>
             <w:pPr>
-              <w:rPr>
-                <w:sz w:val="20"/>
-                <w:szCs w:val="20"/>
-              </w:rPr>
-            </w:pPr>
+              <w:jc w:val="center"/>
+              <w:rPr>
+                <w:sz w:val="24"/>
+                <w:szCs w:val="24"/>
+              </w:rPr>
+            </w:pPr>
+            <w:r>
+              <w:rPr>
+                <w:sz w:val="24"/>
+                <w:szCs w:val="24"/>
+              </w:rPr>
+              <w:lastRenderedPageBreak/>
+              <w:t>Action</w:t>
+            </w:r>
           </w:p>
         </w:tc>
         <w:tc>
@@ -1921,15 +1936,16 @@
           </w:tcPr>
           <w:p>
             <w:pPr>
-              <w:rPr>
-                <w:sz w:val="20"/>
-                <w:szCs w:val="20"/>
-              </w:rPr>
-            </w:pPr>
-            <w:r>
-              <w:rPr>
-                <w:sz w:val="20"/>
-                <w:szCs w:val="20"/>
+              <w:jc w:val="center"/>
+              <w:rPr>
+                <w:sz w:val="24"/>
+                <w:szCs w:val="24"/>
+              </w:rPr>
+            </w:pPr>
+            <w:r>
+              <w:rPr>
+                <w:sz w:val="24"/>
+                <w:szCs w:val="24"/>
               </w:rPr>
               <w:t>Résultat Attendu</w:t>
             </w:r>
@@ -1941,15 +1957,16 @@
           </w:tcPr>
           <w:p>
             <w:pPr>
-              <w:rPr>
-                <w:sz w:val="20"/>
-                <w:szCs w:val="20"/>
-              </w:rPr>
-            </w:pPr>
-            <w:r>
-              <w:rPr>
-                <w:sz w:val="20"/>
-                <w:szCs w:val="20"/>
+              <w:jc w:val="center"/>
+              <w:rPr>
+                <w:sz w:val="24"/>
+                <w:szCs w:val="24"/>
+              </w:rPr>
+            </w:pPr>
+            <w:r>
+              <w:rPr>
+                <w:sz w:val="24"/>
+                <w:szCs w:val="24"/>
               </w:rPr>
               <w:t>Résultat Obtenu</w:t>
             </w:r>
@@ -1968,6 +1985,13 @@
                 <w:szCs w:val="20"/>
               </w:rPr>
             </w:pPr>
+            <w:r>
+              <w:rPr>
+                <w:sz w:val="20"/>
+                <w:szCs w:val="20"/>
+              </w:rPr>
+              <w:t>Affichage de l’entête</w:t>
+            </w:r>
           </w:p>
         </w:tc>
         <w:tc>
@@ -1982,6 +2006,20 @@
                 <w:szCs w:val="20"/>
               </w:rPr>
             </w:pPr>
+            <w:r>
+              <w:rPr>
+                <w:sz w:val="20"/>
+                <w:szCs w:val="20"/>
+              </w:rPr>
+              <w:t>Un entête</w:t>
+            </w:r>
+            <w:r>
+              <w:rPr>
+                <w:sz w:val="20"/>
+                <w:szCs w:val="20"/>
+              </w:rPr>
+              <w:t xml:space="preserve"> à fond blanc</w:t>
+            </w:r>
           </w:p>
         </w:tc>
         <w:tc>
@@ -1995,10 +2033,3382 @@
                 <w:szCs w:val="20"/>
               </w:rPr>
             </w:pPr>
+            <w:r>
+              <w:rPr>
+                <w:sz w:val="20"/>
+                <w:szCs w:val="20"/>
+              </w:rPr>
+              <w:t>OK</w:t>
+            </w:r>
+          </w:p>
+        </w:tc>
+      </w:tr>
+      <w:tr>
+        <w:tc>
+          <w:tcPr>
+            <w:tcW w:w="3020" w:type="dxa"/>
+          </w:tcPr>
+          <w:p>
+            <w:pPr>
+              <w:rPr>
+                <w:sz w:val="20"/>
+                <w:szCs w:val="20"/>
+              </w:rPr>
+            </w:pPr>
+            <w:r>
+              <w:rPr>
+                <w:sz w:val="20"/>
+                <w:szCs w:val="20"/>
+              </w:rPr>
+              <w:t xml:space="preserve">Affichage du bouton </w:t>
+            </w:r>
+            <w:r>
+              <w:rPr>
+                <w:sz w:val="20"/>
+                <w:szCs w:val="20"/>
+              </w:rPr>
+              <w:t>« se connecter »</w:t>
+            </w:r>
+          </w:p>
+        </w:tc>
+        <w:tc>
+          <w:tcPr>
+            <w:tcW w:w="3021" w:type="dxa"/>
+            <w:gridSpan w:val="2"/>
+          </w:tcPr>
+          <w:p>
+            <w:pPr>
+              <w:rPr>
+                <w:sz w:val="20"/>
+                <w:szCs w:val="20"/>
+              </w:rPr>
+            </w:pPr>
+            <w:r>
+              <w:rPr>
+                <w:sz w:val="20"/>
+                <w:szCs w:val="20"/>
+              </w:rPr>
+              <w:t xml:space="preserve">Bouton connexion placé sur l’entête </w:t>
+            </w:r>
+            <w:r>
+              <w:rPr>
+                <w:sz w:val="20"/>
+                <w:szCs w:val="20"/>
+              </w:rPr>
+              <w:t>à droite</w:t>
+            </w:r>
+          </w:p>
+        </w:tc>
+        <w:tc>
+          <w:tcPr>
+            <w:tcW w:w="3021" w:type="dxa"/>
+          </w:tcPr>
+          <w:p>
+            <w:pPr>
+              <w:rPr>
+                <w:sz w:val="20"/>
+                <w:szCs w:val="20"/>
+              </w:rPr>
+            </w:pPr>
+            <w:r>
+              <w:rPr>
+                <w:sz w:val="20"/>
+                <w:szCs w:val="20"/>
+              </w:rPr>
+              <w:t>OK</w:t>
+            </w:r>
+          </w:p>
+        </w:tc>
+      </w:tr>
+      <w:tr>
+        <w:trPr>
+          <w:trHeight w:val="355"/>
+        </w:trPr>
+        <w:tc>
+          <w:tcPr>
+            <w:tcW w:w="3020" w:type="dxa"/>
+          </w:tcPr>
+          <w:p>
+            <w:pPr>
+              <w:rPr>
+                <w:sz w:val="20"/>
+                <w:szCs w:val="20"/>
+              </w:rPr>
+            </w:pPr>
+            <w:r>
+              <w:rPr>
+                <w:sz w:val="20"/>
+                <w:szCs w:val="20"/>
+              </w:rPr>
+              <w:t xml:space="preserve">Affichage du bouton </w:t>
+            </w:r>
+            <w:r>
+              <w:rPr>
+                <w:sz w:val="20"/>
+                <w:szCs w:val="20"/>
+              </w:rPr>
+              <w:t>« s’inscrire »</w:t>
+            </w:r>
+          </w:p>
+        </w:tc>
+        <w:tc>
+          <w:tcPr>
+            <w:tcW w:w="3021" w:type="dxa"/>
+            <w:gridSpan w:val="2"/>
+          </w:tcPr>
+          <w:p>
+            <w:pPr>
+              <w:rPr>
+                <w:sz w:val="20"/>
+                <w:szCs w:val="20"/>
+              </w:rPr>
+            </w:pPr>
+            <w:r>
+              <w:rPr>
+                <w:sz w:val="20"/>
+                <w:szCs w:val="20"/>
+              </w:rPr>
+              <w:t xml:space="preserve">Bouton </w:t>
+            </w:r>
+            <w:r>
+              <w:rPr>
+                <w:sz w:val="20"/>
+                <w:szCs w:val="20"/>
+              </w:rPr>
+              <w:t>d’inscription</w:t>
+            </w:r>
+            <w:r>
+              <w:rPr>
+                <w:sz w:val="20"/>
+                <w:szCs w:val="20"/>
+              </w:rPr>
+              <w:t xml:space="preserve"> placé sur l’entête à droite</w:t>
+            </w:r>
+          </w:p>
+        </w:tc>
+        <w:tc>
+          <w:tcPr>
+            <w:tcW w:w="3021" w:type="dxa"/>
+          </w:tcPr>
+          <w:p>
+            <w:pPr>
+              <w:rPr>
+                <w:sz w:val="20"/>
+                <w:szCs w:val="20"/>
+              </w:rPr>
+            </w:pPr>
+            <w:r>
+              <w:rPr>
+                <w:sz w:val="20"/>
+                <w:szCs w:val="20"/>
+              </w:rPr>
+              <w:t>OK</w:t>
+            </w:r>
+          </w:p>
+        </w:tc>
+      </w:tr>
+      <w:tr>
+        <w:trPr>
+          <w:trHeight w:val="355"/>
+        </w:trPr>
+        <w:tc>
+          <w:tcPr>
+            <w:tcW w:w="3020" w:type="dxa"/>
+          </w:tcPr>
+          <w:p>
+            <w:pPr>
+              <w:rPr>
+                <w:sz w:val="20"/>
+                <w:szCs w:val="20"/>
+              </w:rPr>
+            </w:pPr>
+            <w:r>
+              <w:rPr>
+                <w:sz w:val="20"/>
+                <w:szCs w:val="20"/>
+              </w:rPr>
+              <w:t>Affichage d’un logo</w:t>
+            </w:r>
+          </w:p>
+        </w:tc>
+        <w:tc>
+          <w:tcPr>
+            <w:tcW w:w="3021" w:type="dxa"/>
+            <w:gridSpan w:val="2"/>
+          </w:tcPr>
+          <w:p>
+            <w:pPr>
+              <w:rPr>
+                <w:sz w:val="20"/>
+                <w:szCs w:val="20"/>
+              </w:rPr>
+            </w:pPr>
+            <w:r>
+              <w:rPr>
+                <w:sz w:val="20"/>
+                <w:szCs w:val="20"/>
+              </w:rPr>
+              <w:t>Logo au centre de la page, en dessous de l’entête</w:t>
+            </w:r>
+          </w:p>
+        </w:tc>
+        <w:tc>
+          <w:tcPr>
+            <w:tcW w:w="3021" w:type="dxa"/>
+          </w:tcPr>
+          <w:p>
+            <w:pPr>
+              <w:rPr>
+                <w:sz w:val="20"/>
+                <w:szCs w:val="20"/>
+              </w:rPr>
+            </w:pPr>
+            <w:r>
+              <w:rPr>
+                <w:sz w:val="20"/>
+                <w:szCs w:val="20"/>
+              </w:rPr>
+              <w:t>OK</w:t>
+            </w:r>
+          </w:p>
+        </w:tc>
+      </w:tr>
+      <w:tr>
+        <w:trPr>
+          <w:trHeight w:val="355"/>
+        </w:trPr>
+        <w:tc>
+          <w:tcPr>
+            <w:tcW w:w="3020" w:type="dxa"/>
+          </w:tcPr>
+          <w:p>
+            <w:pPr>
+              <w:rPr>
+                <w:sz w:val="20"/>
+                <w:szCs w:val="20"/>
+              </w:rPr>
+            </w:pPr>
+            <w:r>
+              <w:rPr>
+                <w:sz w:val="20"/>
+                <w:szCs w:val="20"/>
+              </w:rPr>
+              <w:t>Affichage d’un texte</w:t>
+            </w:r>
+          </w:p>
+        </w:tc>
+        <w:tc>
+          <w:tcPr>
+            <w:tcW w:w="3021" w:type="dxa"/>
+            <w:gridSpan w:val="2"/>
+          </w:tcPr>
+          <w:p>
+            <w:pPr>
+              <w:rPr>
+                <w:sz w:val="20"/>
+                <w:szCs w:val="20"/>
+              </w:rPr>
+            </w:pPr>
+            <w:r>
+              <w:rPr>
+                <w:sz w:val="20"/>
+                <w:szCs w:val="20"/>
+              </w:rPr>
+              <w:t>Texte en centre de la page en dessous du logo</w:t>
+            </w:r>
+          </w:p>
+        </w:tc>
+        <w:tc>
+          <w:tcPr>
+            <w:tcW w:w="3021" w:type="dxa"/>
+          </w:tcPr>
+          <w:p>
+            <w:pPr>
+              <w:rPr>
+                <w:sz w:val="20"/>
+                <w:szCs w:val="20"/>
+              </w:rPr>
+            </w:pPr>
+            <w:r>
+              <w:rPr>
+                <w:sz w:val="20"/>
+                <w:szCs w:val="20"/>
+              </w:rPr>
+              <w:t>OK</w:t>
+            </w:r>
+          </w:p>
+        </w:tc>
+      </w:tr>
+      <w:tr>
+        <w:trPr>
+          <w:trHeight w:val="355"/>
+        </w:trPr>
+        <w:tc>
+          <w:tcPr>
+            <w:tcW w:w="3020" w:type="dxa"/>
+          </w:tcPr>
+          <w:p>
+            <w:pPr>
+              <w:rPr>
+                <w:sz w:val="20"/>
+                <w:szCs w:val="20"/>
+              </w:rPr>
+            </w:pPr>
+            <w:r>
+              <w:rPr>
+                <w:sz w:val="20"/>
+                <w:szCs w:val="20"/>
+              </w:rPr>
+              <w:t>Affichage d’une vidéo</w:t>
+            </w:r>
+          </w:p>
+        </w:tc>
+        <w:tc>
+          <w:tcPr>
+            <w:tcW w:w="3021" w:type="dxa"/>
+            <w:gridSpan w:val="2"/>
+          </w:tcPr>
+          <w:p>
+            <w:pPr>
+              <w:rPr>
+                <w:sz w:val="20"/>
+                <w:szCs w:val="20"/>
+              </w:rPr>
+            </w:pPr>
+            <w:r>
+              <w:rPr>
+                <w:sz w:val="20"/>
+                <w:szCs w:val="20"/>
+              </w:rPr>
+              <w:t xml:space="preserve">Vidéo placée au-dessus du </w:t>
+            </w:r>
+            <w:proofErr w:type="spellStart"/>
+            <w:r>
+              <w:rPr>
+                <w:sz w:val="20"/>
+                <w:szCs w:val="20"/>
+              </w:rPr>
+              <w:t>footer</w:t>
+            </w:r>
+            <w:proofErr w:type="spellEnd"/>
+            <w:r>
+              <w:rPr>
+                <w:sz w:val="20"/>
+                <w:szCs w:val="20"/>
+              </w:rPr>
+              <w:t xml:space="preserve"> au centre de la page</w:t>
+            </w:r>
+          </w:p>
+        </w:tc>
+        <w:tc>
+          <w:tcPr>
+            <w:tcW w:w="3021" w:type="dxa"/>
+          </w:tcPr>
+          <w:p>
+            <w:pPr>
+              <w:rPr>
+                <w:sz w:val="20"/>
+                <w:szCs w:val="20"/>
+              </w:rPr>
+            </w:pPr>
+            <w:r>
+              <w:rPr>
+                <w:sz w:val="20"/>
+                <w:szCs w:val="20"/>
+              </w:rPr>
+              <w:t>OK</w:t>
+            </w:r>
+          </w:p>
+        </w:tc>
+      </w:tr>
+      <w:tr>
+        <w:trPr>
+          <w:trHeight w:val="355"/>
+        </w:trPr>
+        <w:tc>
+          <w:tcPr>
+            <w:tcW w:w="3020" w:type="dxa"/>
+          </w:tcPr>
+          <w:p>
+            <w:pPr>
+              <w:rPr>
+                <w:sz w:val="20"/>
+                <w:szCs w:val="20"/>
+              </w:rPr>
+            </w:pPr>
+            <w:r>
+              <w:rPr>
+                <w:sz w:val="20"/>
+                <w:szCs w:val="20"/>
+              </w:rPr>
+              <w:t xml:space="preserve">Affichage du </w:t>
+            </w:r>
+            <w:proofErr w:type="spellStart"/>
+            <w:r>
+              <w:rPr>
+                <w:sz w:val="20"/>
+                <w:szCs w:val="20"/>
+              </w:rPr>
+              <w:t>footeur</w:t>
+            </w:r>
+            <w:proofErr w:type="spellEnd"/>
+          </w:p>
+        </w:tc>
+        <w:tc>
+          <w:tcPr>
+            <w:tcW w:w="3021" w:type="dxa"/>
+            <w:gridSpan w:val="2"/>
+          </w:tcPr>
+          <w:p>
+            <w:pPr>
+              <w:rPr>
+                <w:sz w:val="20"/>
+                <w:szCs w:val="20"/>
+              </w:rPr>
+            </w:pPr>
+            <w:r>
+              <w:rPr>
+                <w:sz w:val="20"/>
+                <w:szCs w:val="20"/>
+              </w:rPr>
+              <w:t xml:space="preserve">Le </w:t>
+            </w:r>
+            <w:proofErr w:type="spellStart"/>
+            <w:r>
+              <w:rPr>
+                <w:sz w:val="20"/>
+                <w:szCs w:val="20"/>
+              </w:rPr>
+              <w:t>footeur</w:t>
+            </w:r>
+            <w:proofErr w:type="spellEnd"/>
+            <w:r>
+              <w:rPr>
+                <w:sz w:val="20"/>
+                <w:szCs w:val="20"/>
+              </w:rPr>
+              <w:t xml:space="preserve"> placé en dessous de la page</w:t>
+            </w:r>
+          </w:p>
+        </w:tc>
+        <w:tc>
+          <w:tcPr>
+            <w:tcW w:w="3021" w:type="dxa"/>
+          </w:tcPr>
+          <w:p>
+            <w:pPr>
+              <w:rPr>
+                <w:sz w:val="20"/>
+                <w:szCs w:val="20"/>
+              </w:rPr>
+            </w:pPr>
+            <w:r>
+              <w:rPr>
+                <w:sz w:val="20"/>
+                <w:szCs w:val="20"/>
+              </w:rPr>
+              <w:t>OK</w:t>
+            </w:r>
+          </w:p>
+        </w:tc>
+      </w:tr>
+      <w:tr>
+        <w:trPr>
+          <w:trHeight w:val="355"/>
+        </w:trPr>
+        <w:tc>
+          <w:tcPr>
+            <w:tcW w:w="3020" w:type="dxa"/>
+          </w:tcPr>
+          <w:p>
+            <w:pPr>
+              <w:rPr>
+                <w:sz w:val="20"/>
+                <w:szCs w:val="20"/>
+              </w:rPr>
+            </w:pPr>
+            <w:r>
+              <w:rPr>
+                <w:sz w:val="20"/>
+                <w:szCs w:val="20"/>
+              </w:rPr>
+              <w:t>Affichage de la couleur</w:t>
+            </w:r>
+          </w:p>
+        </w:tc>
+        <w:tc>
+          <w:tcPr>
+            <w:tcW w:w="3021" w:type="dxa"/>
+            <w:gridSpan w:val="2"/>
+          </w:tcPr>
+          <w:p>
+            <w:pPr>
+              <w:rPr>
+                <w:sz w:val="20"/>
+                <w:szCs w:val="20"/>
+              </w:rPr>
+            </w:pPr>
+            <w:r>
+              <w:rPr>
+                <w:sz w:val="20"/>
+                <w:szCs w:val="20"/>
+              </w:rPr>
+              <w:t>Afficher la bonne couleur qui correspond</w:t>
+            </w:r>
+          </w:p>
+        </w:tc>
+        <w:tc>
+          <w:tcPr>
+            <w:tcW w:w="3021" w:type="dxa"/>
+          </w:tcPr>
+          <w:p>
+            <w:pPr>
+              <w:rPr>
+                <w:sz w:val="20"/>
+                <w:szCs w:val="20"/>
+              </w:rPr>
+            </w:pPr>
+            <w:r>
+              <w:rPr>
+                <w:sz w:val="20"/>
+                <w:szCs w:val="20"/>
+              </w:rPr>
+              <w:t>OK</w:t>
+            </w:r>
           </w:p>
         </w:tc>
       </w:tr>
     </w:tbl>
+    <w:p>
+      <w:pPr>
+        <w:rPr>
+          <w:b/>
+          <w:sz w:val="20"/>
+          <w:szCs w:val="20"/>
+        </w:rPr>
+      </w:pPr>
+    </w:p>
+    <w:p>
+      <w:pPr>
+        <w:rPr>
+          <w:b/>
+          <w:sz w:val="20"/>
+          <w:szCs w:val="20"/>
+        </w:rPr>
+      </w:pPr>
+    </w:p>
+    <w:tbl>
+      <w:tblPr>
+        <w:tblStyle w:val="Grilledutableau"/>
+        <w:tblW w:w="0" w:type="auto"/>
+        <w:tblLook w:val="04A0" w:firstRow="1" w:lastRow="0" w:firstColumn="1" w:lastColumn="0" w:noHBand="0" w:noVBand="1"/>
+      </w:tblPr>
+      <w:tblGrid>
+        <w:gridCol w:w="3020"/>
+        <w:gridCol w:w="2220"/>
+        <w:gridCol w:w="801"/>
+        <w:gridCol w:w="3021"/>
+      </w:tblGrid>
+      <w:tr>
+        <w:trPr>
+          <w:trHeight w:val="374"/>
+        </w:trPr>
+        <w:tc>
+          <w:tcPr>
+            <w:tcW w:w="5240" w:type="dxa"/>
+            <w:gridSpan w:val="2"/>
+          </w:tcPr>
+          <w:p>
+            <w:pPr>
+              <w:pStyle w:val="TableParagraph"/>
+              <w:spacing w:before="57"/>
+              <w:ind w:left="45"/>
+              <w:rPr>
+                <w:rFonts w:ascii="Arial MT"/>
+                <w:sz w:val="19"/>
+              </w:rPr>
+            </w:pPr>
+            <w:r>
+              <w:rPr>
+                <w:rFonts w:ascii="Arial MT"/>
+                <w:sz w:val="19"/>
+              </w:rPr>
+              <w:t>Identification</w:t>
+            </w:r>
+            <w:r>
+              <w:rPr>
+                <w:rFonts w:ascii="Arial MT"/>
+                <w:spacing w:val="-7"/>
+                <w:sz w:val="19"/>
+              </w:rPr>
+              <w:t xml:space="preserve"> </w:t>
+            </w:r>
+            <w:r>
+              <w:rPr>
+                <w:rFonts w:ascii="Arial MT"/>
+                <w:sz w:val="19"/>
+              </w:rPr>
+              <w:t>du</w:t>
+            </w:r>
+            <w:r>
+              <w:rPr>
+                <w:rFonts w:ascii="Arial MT"/>
+                <w:spacing w:val="-7"/>
+                <w:sz w:val="19"/>
+              </w:rPr>
+              <w:t xml:space="preserve"> </w:t>
+            </w:r>
+            <w:r>
+              <w:rPr>
+                <w:rFonts w:ascii="Arial MT"/>
+                <w:sz w:val="19"/>
+              </w:rPr>
+              <w:t>test</w:t>
+            </w:r>
+            <w:r>
+              <w:rPr>
+                <w:rFonts w:ascii="Arial MT"/>
+                <w:spacing w:val="-8"/>
+                <w:sz w:val="19"/>
+              </w:rPr>
+              <w:t xml:space="preserve"> </w:t>
+            </w:r>
+            <w:r>
+              <w:rPr>
+                <w:rFonts w:ascii="Arial MT"/>
+                <w:sz w:val="19"/>
+              </w:rPr>
+              <w:t>:</w:t>
+            </w:r>
+            <w:r>
+              <w:rPr>
+                <w:rFonts w:ascii="Arial MT"/>
+                <w:spacing w:val="-2"/>
+                <w:sz w:val="19"/>
+              </w:rPr>
+              <w:t xml:space="preserve"> </w:t>
+            </w:r>
+            <w:r>
+              <w:rPr>
+                <w:rFonts w:ascii="Arial MT"/>
+                <w:sz w:val="19"/>
+              </w:rPr>
+              <w:t xml:space="preserve">Page </w:t>
+            </w:r>
+          </w:p>
+        </w:tc>
+        <w:tc>
+          <w:tcPr>
+            <w:tcW w:w="3822" w:type="dxa"/>
+            <w:gridSpan w:val="2"/>
+          </w:tcPr>
+          <w:p>
+            <w:pPr>
+              <w:pStyle w:val="TableParagraph"/>
+              <w:spacing w:before="57"/>
+              <w:ind w:left="45"/>
+              <w:rPr>
+                <w:rFonts w:ascii="Arial MT"/>
+                <w:sz w:val="19"/>
+              </w:rPr>
+            </w:pPr>
+            <w:r>
+              <w:rPr>
+                <w:rFonts w:ascii="Arial MT"/>
+                <w:sz w:val="19"/>
+              </w:rPr>
+              <w:t>Version</w:t>
+            </w:r>
+            <w:r>
+              <w:rPr>
+                <w:rFonts w:ascii="Arial MT"/>
+                <w:sz w:val="19"/>
+              </w:rPr>
+              <w:t> </w:t>
+            </w:r>
+            <w:r>
+              <w:rPr>
+                <w:rFonts w:ascii="Arial MT"/>
+                <w:sz w:val="19"/>
+              </w:rPr>
+              <w:t>: 1.0</w:t>
+            </w:r>
+          </w:p>
+        </w:tc>
+      </w:tr>
+      <w:tr>
+        <w:trPr>
+          <w:trHeight w:val="377"/>
+        </w:trPr>
+        <w:tc>
+          <w:tcPr>
+            <w:tcW w:w="9062" w:type="dxa"/>
+            <w:gridSpan w:val="4"/>
+          </w:tcPr>
+          <w:p>
+            <w:pPr>
+              <w:pStyle w:val="TableParagraph"/>
+              <w:spacing w:before="57"/>
+              <w:ind w:left="45"/>
+              <w:rPr>
+                <w:rFonts w:ascii="Arial MT" w:hAnsi="Arial MT"/>
+                <w:sz w:val="19"/>
+              </w:rPr>
+            </w:pPr>
+            <w:r>
+              <w:rPr>
+                <w:rFonts w:ascii="Arial MT" w:hAnsi="Arial MT"/>
+                <w:sz w:val="19"/>
+              </w:rPr>
+              <w:t>Description</w:t>
+            </w:r>
+            <w:r>
+              <w:rPr>
+                <w:rFonts w:ascii="Arial MT" w:hAnsi="Arial MT"/>
+                <w:spacing w:val="-5"/>
+                <w:sz w:val="19"/>
+              </w:rPr>
+              <w:t xml:space="preserve"> </w:t>
+            </w:r>
+            <w:r>
+              <w:rPr>
+                <w:rFonts w:ascii="Arial MT" w:hAnsi="Arial MT"/>
+                <w:sz w:val="19"/>
+              </w:rPr>
+              <w:t>du</w:t>
+            </w:r>
+            <w:r>
+              <w:rPr>
+                <w:rFonts w:ascii="Arial MT" w:hAnsi="Arial MT"/>
+                <w:spacing w:val="-6"/>
+                <w:sz w:val="19"/>
+              </w:rPr>
+              <w:t xml:space="preserve"> </w:t>
+            </w:r>
+            <w:r>
+              <w:rPr>
+                <w:rFonts w:ascii="Arial MT" w:hAnsi="Arial MT"/>
+                <w:sz w:val="19"/>
+              </w:rPr>
+              <w:t>test</w:t>
+            </w:r>
+            <w:r>
+              <w:rPr>
+                <w:rFonts w:ascii="Arial MT" w:hAnsi="Arial MT"/>
+                <w:spacing w:val="-6"/>
+                <w:sz w:val="19"/>
+              </w:rPr>
+              <w:t xml:space="preserve"> </w:t>
+            </w:r>
+            <w:r>
+              <w:rPr>
+                <w:rFonts w:ascii="Arial MT" w:hAnsi="Arial MT"/>
+                <w:sz w:val="19"/>
+              </w:rPr>
+              <w:t>:</w:t>
+            </w:r>
+            <w:r>
+              <w:rPr>
+                <w:rFonts w:ascii="Arial MT" w:hAnsi="Arial MT"/>
+                <w:spacing w:val="-1"/>
+                <w:sz w:val="19"/>
+              </w:rPr>
+              <w:t xml:space="preserve"> </w:t>
+            </w:r>
+            <w:r>
+              <w:rPr>
+                <w:rFonts w:ascii="Arial MT" w:hAnsi="Arial MT"/>
+                <w:sz w:val="19"/>
+              </w:rPr>
+              <w:t>Test</w:t>
+            </w:r>
+            <w:r>
+              <w:rPr>
+                <w:rFonts w:ascii="Arial MT" w:hAnsi="Arial MT"/>
+                <w:spacing w:val="-2"/>
+                <w:sz w:val="19"/>
+              </w:rPr>
+              <w:t xml:space="preserve"> </w:t>
+            </w:r>
+            <w:r>
+              <w:rPr>
+                <w:rFonts w:ascii="Arial MT" w:hAnsi="Arial MT"/>
+                <w:sz w:val="19"/>
+              </w:rPr>
+              <w:t>graphique de la p</w:t>
+            </w:r>
+            <w:r>
+              <w:rPr>
+                <w:rFonts w:ascii="Arial MT" w:hAnsi="Arial MT"/>
+                <w:sz w:val="19"/>
+              </w:rPr>
+              <w:t>age</w:t>
+            </w:r>
+          </w:p>
+        </w:tc>
+      </w:tr>
+      <w:tr>
+        <w:trPr>
+          <w:trHeight w:val="456"/>
+        </w:trPr>
+        <w:tc>
+          <w:tcPr>
+            <w:tcW w:w="9062" w:type="dxa"/>
+            <w:gridSpan w:val="4"/>
+          </w:tcPr>
+          <w:p>
+            <w:pPr>
+              <w:pStyle w:val="TableParagraph"/>
+              <w:spacing w:before="57"/>
+              <w:ind w:left="45"/>
+              <w:rPr>
+                <w:rFonts w:ascii="Times New Roman" w:hAnsi="Times New Roman"/>
+              </w:rPr>
+            </w:pPr>
+            <w:r>
+              <w:rPr>
+                <w:rFonts w:ascii="Arial MT"/>
+                <w:sz w:val="19"/>
+              </w:rPr>
+              <w:t>Responsable</w:t>
+            </w:r>
+            <w:r>
+              <w:rPr>
+                <w:rFonts w:ascii="Arial MT"/>
+                <w:spacing w:val="-9"/>
+                <w:sz w:val="19"/>
+              </w:rPr>
+              <w:t xml:space="preserve"> </w:t>
+            </w:r>
+            <w:r>
+              <w:rPr>
+                <w:rFonts w:ascii="Arial MT"/>
+                <w:sz w:val="19"/>
+              </w:rPr>
+              <w:t>:</w:t>
+            </w:r>
+            <w:r>
+              <w:rPr>
+                <w:rFonts w:ascii="Arial MT"/>
+                <w:spacing w:val="-3"/>
+                <w:sz w:val="19"/>
+              </w:rPr>
+              <w:t xml:space="preserve"> </w:t>
+            </w:r>
+            <w:r>
+              <w:rPr>
+                <w:rFonts w:ascii="Times New Roman" w:hAnsi="Times New Roman"/>
+              </w:rPr>
+              <w:t>Alexis</w:t>
+            </w:r>
+            <w:r>
+              <w:rPr>
+                <w:rFonts w:ascii="Times New Roman" w:hAnsi="Times New Roman"/>
+                <w:spacing w:val="27"/>
+              </w:rPr>
+              <w:t xml:space="preserve"> </w:t>
+            </w:r>
+            <w:r>
+              <w:rPr>
+                <w:rFonts w:ascii="Times New Roman" w:hAnsi="Times New Roman"/>
+              </w:rPr>
+              <w:t xml:space="preserve">Araujo, Antoine </w:t>
+            </w:r>
+            <w:proofErr w:type="spellStart"/>
+            <w:r>
+              <w:rPr>
+                <w:rFonts w:ascii="Times New Roman" w:hAnsi="Times New Roman"/>
+              </w:rPr>
+              <w:t>Bazire</w:t>
+            </w:r>
+            <w:proofErr w:type="spellEnd"/>
+            <w:r>
+              <w:rPr>
+                <w:rFonts w:ascii="Times New Roman" w:hAnsi="Times New Roman"/>
+              </w:rPr>
+              <w:t>, Samir Subra, Nino Pires</w:t>
+            </w:r>
+          </w:p>
+          <w:p>
+            <w:pPr>
+              <w:pStyle w:val="TableParagraph"/>
+              <w:spacing w:before="57"/>
+              <w:ind w:left="45"/>
+              <w:rPr>
+                <w:rFonts w:ascii="Arial MT"/>
+                <w:sz w:val="19"/>
+              </w:rPr>
+            </w:pPr>
+          </w:p>
+          <w:p>
+            <w:pPr>
+              <w:pStyle w:val="TableParagraph"/>
+              <w:spacing w:before="57"/>
+              <w:ind w:left="45"/>
+              <w:rPr>
+                <w:rFonts w:ascii="Arial MT"/>
+                <w:sz w:val="19"/>
+              </w:rPr>
+            </w:pPr>
+          </w:p>
+        </w:tc>
+      </w:tr>
+      <w:tr>
+        <w:tc>
+          <w:tcPr>
+            <w:tcW w:w="3020" w:type="dxa"/>
+          </w:tcPr>
+          <w:p>
+            <w:pPr>
+              <w:jc w:val="center"/>
+              <w:rPr>
+                <w:sz w:val="24"/>
+                <w:szCs w:val="24"/>
+              </w:rPr>
+            </w:pPr>
+            <w:r>
+              <w:rPr>
+                <w:sz w:val="24"/>
+                <w:szCs w:val="24"/>
+              </w:rPr>
+              <w:t>Action</w:t>
+            </w:r>
+          </w:p>
+        </w:tc>
+        <w:tc>
+          <w:tcPr>
+            <w:tcW w:w="3021" w:type="dxa"/>
+            <w:gridSpan w:val="2"/>
+          </w:tcPr>
+          <w:p>
+            <w:pPr>
+              <w:jc w:val="center"/>
+              <w:rPr>
+                <w:sz w:val="24"/>
+                <w:szCs w:val="24"/>
+              </w:rPr>
+            </w:pPr>
+            <w:r>
+              <w:rPr>
+                <w:sz w:val="24"/>
+                <w:szCs w:val="24"/>
+              </w:rPr>
+              <w:t>Résultat Attendu</w:t>
+            </w:r>
+          </w:p>
+        </w:tc>
+        <w:tc>
+          <w:tcPr>
+            <w:tcW w:w="3021" w:type="dxa"/>
+          </w:tcPr>
+          <w:p>
+            <w:pPr>
+              <w:jc w:val="center"/>
+              <w:rPr>
+                <w:sz w:val="24"/>
+                <w:szCs w:val="24"/>
+              </w:rPr>
+            </w:pPr>
+            <w:r>
+              <w:rPr>
+                <w:sz w:val="24"/>
+                <w:szCs w:val="24"/>
+              </w:rPr>
+              <w:t>Résultat Obtenu</w:t>
+            </w:r>
+          </w:p>
+        </w:tc>
+      </w:tr>
+      <w:tr>
+        <w:tc>
+          <w:tcPr>
+            <w:tcW w:w="3020" w:type="dxa"/>
+          </w:tcPr>
+          <w:p>
+            <w:pPr>
+              <w:rPr>
+                <w:sz w:val="20"/>
+                <w:szCs w:val="20"/>
+              </w:rPr>
+            </w:pPr>
+          </w:p>
+        </w:tc>
+        <w:tc>
+          <w:tcPr>
+            <w:tcW w:w="3021" w:type="dxa"/>
+            <w:gridSpan w:val="2"/>
+          </w:tcPr>
+          <w:p>
+            <w:pPr>
+              <w:rPr>
+                <w:sz w:val="20"/>
+                <w:szCs w:val="20"/>
+              </w:rPr>
+            </w:pPr>
+          </w:p>
+        </w:tc>
+        <w:tc>
+          <w:tcPr>
+            <w:tcW w:w="3021" w:type="dxa"/>
+          </w:tcPr>
+          <w:p>
+            <w:pPr>
+              <w:rPr>
+                <w:sz w:val="20"/>
+                <w:szCs w:val="20"/>
+              </w:rPr>
+            </w:pPr>
+          </w:p>
+        </w:tc>
+      </w:tr>
+    </w:tbl>
+    <w:p>
+      <w:pPr>
+        <w:rPr>
+          <w:b/>
+          <w:sz w:val="20"/>
+          <w:szCs w:val="20"/>
+        </w:rPr>
+      </w:pPr>
+    </w:p>
+    <w:tbl>
+      <w:tblPr>
+        <w:tblStyle w:val="Grilledutableau"/>
+        <w:tblW w:w="0" w:type="auto"/>
+        <w:tblLook w:val="04A0" w:firstRow="1" w:lastRow="0" w:firstColumn="1" w:lastColumn="0" w:noHBand="0" w:noVBand="1"/>
+      </w:tblPr>
+      <w:tblGrid>
+        <w:gridCol w:w="3020"/>
+        <w:gridCol w:w="2220"/>
+        <w:gridCol w:w="801"/>
+        <w:gridCol w:w="3021"/>
+      </w:tblGrid>
+      <w:tr>
+        <w:trPr>
+          <w:trHeight w:val="374"/>
+        </w:trPr>
+        <w:tc>
+          <w:tcPr>
+            <w:tcW w:w="5240" w:type="dxa"/>
+            <w:gridSpan w:val="2"/>
+          </w:tcPr>
+          <w:p>
+            <w:pPr>
+              <w:pStyle w:val="TableParagraph"/>
+              <w:spacing w:before="57"/>
+              <w:ind w:left="45"/>
+              <w:rPr>
+                <w:rFonts w:ascii="Arial MT"/>
+                <w:sz w:val="19"/>
+              </w:rPr>
+            </w:pPr>
+            <w:r>
+              <w:rPr>
+                <w:rFonts w:ascii="Arial MT"/>
+                <w:sz w:val="19"/>
+              </w:rPr>
+              <w:t>Identification</w:t>
+            </w:r>
+            <w:r>
+              <w:rPr>
+                <w:rFonts w:ascii="Arial MT"/>
+                <w:spacing w:val="-7"/>
+                <w:sz w:val="19"/>
+              </w:rPr>
+              <w:t xml:space="preserve"> </w:t>
+            </w:r>
+            <w:r>
+              <w:rPr>
+                <w:rFonts w:ascii="Arial MT"/>
+                <w:sz w:val="19"/>
+              </w:rPr>
+              <w:t>du</w:t>
+            </w:r>
+            <w:r>
+              <w:rPr>
+                <w:rFonts w:ascii="Arial MT"/>
+                <w:spacing w:val="-7"/>
+                <w:sz w:val="19"/>
+              </w:rPr>
+              <w:t xml:space="preserve"> </w:t>
+            </w:r>
+            <w:r>
+              <w:rPr>
+                <w:rFonts w:ascii="Arial MT"/>
+                <w:sz w:val="19"/>
+              </w:rPr>
+              <w:t>test</w:t>
+            </w:r>
+            <w:r>
+              <w:rPr>
+                <w:rFonts w:ascii="Arial MT"/>
+                <w:spacing w:val="-8"/>
+                <w:sz w:val="19"/>
+              </w:rPr>
+              <w:t xml:space="preserve"> </w:t>
+            </w:r>
+            <w:r>
+              <w:rPr>
+                <w:rFonts w:ascii="Arial MT"/>
+                <w:sz w:val="19"/>
+              </w:rPr>
+              <w:t>:</w:t>
+            </w:r>
+            <w:r>
+              <w:rPr>
+                <w:rFonts w:ascii="Arial MT"/>
+                <w:spacing w:val="-2"/>
+                <w:sz w:val="19"/>
+              </w:rPr>
+              <w:t xml:space="preserve"> </w:t>
+            </w:r>
+            <w:r>
+              <w:rPr>
+                <w:rFonts w:ascii="Arial MT"/>
+                <w:sz w:val="19"/>
+              </w:rPr>
+              <w:t>Page</w:t>
+            </w:r>
+          </w:p>
+        </w:tc>
+        <w:tc>
+          <w:tcPr>
+            <w:tcW w:w="3822" w:type="dxa"/>
+            <w:gridSpan w:val="2"/>
+          </w:tcPr>
+          <w:p>
+            <w:pPr>
+              <w:pStyle w:val="TableParagraph"/>
+              <w:spacing w:before="57"/>
+              <w:ind w:left="45"/>
+              <w:rPr>
+                <w:rFonts w:ascii="Arial MT"/>
+                <w:sz w:val="19"/>
+              </w:rPr>
+            </w:pPr>
+            <w:r>
+              <w:rPr>
+                <w:rFonts w:ascii="Arial MT"/>
+                <w:sz w:val="19"/>
+              </w:rPr>
+              <w:t>Version</w:t>
+            </w:r>
+            <w:r>
+              <w:rPr>
+                <w:rFonts w:ascii="Arial MT"/>
+                <w:sz w:val="19"/>
+              </w:rPr>
+              <w:t> </w:t>
+            </w:r>
+            <w:r>
+              <w:rPr>
+                <w:rFonts w:ascii="Arial MT"/>
+                <w:sz w:val="19"/>
+              </w:rPr>
+              <w:t>: 1.0</w:t>
+            </w:r>
+          </w:p>
+        </w:tc>
+      </w:tr>
+      <w:tr>
+        <w:trPr>
+          <w:trHeight w:val="377"/>
+        </w:trPr>
+        <w:tc>
+          <w:tcPr>
+            <w:tcW w:w="9062" w:type="dxa"/>
+            <w:gridSpan w:val="4"/>
+          </w:tcPr>
+          <w:p>
+            <w:pPr>
+              <w:pStyle w:val="TableParagraph"/>
+              <w:spacing w:before="57"/>
+              <w:ind w:left="45"/>
+              <w:rPr>
+                <w:rFonts w:ascii="Arial MT" w:hAnsi="Arial MT"/>
+                <w:sz w:val="19"/>
+              </w:rPr>
+            </w:pPr>
+            <w:r>
+              <w:rPr>
+                <w:rFonts w:ascii="Arial MT" w:hAnsi="Arial MT"/>
+                <w:sz w:val="19"/>
+              </w:rPr>
+              <w:t>Description</w:t>
+            </w:r>
+            <w:r>
+              <w:rPr>
+                <w:rFonts w:ascii="Arial MT" w:hAnsi="Arial MT"/>
+                <w:spacing w:val="-5"/>
+                <w:sz w:val="19"/>
+              </w:rPr>
+              <w:t xml:space="preserve"> </w:t>
+            </w:r>
+            <w:r>
+              <w:rPr>
+                <w:rFonts w:ascii="Arial MT" w:hAnsi="Arial MT"/>
+                <w:sz w:val="19"/>
+              </w:rPr>
+              <w:t>du</w:t>
+            </w:r>
+            <w:r>
+              <w:rPr>
+                <w:rFonts w:ascii="Arial MT" w:hAnsi="Arial MT"/>
+                <w:spacing w:val="-6"/>
+                <w:sz w:val="19"/>
+              </w:rPr>
+              <w:t xml:space="preserve"> </w:t>
+            </w:r>
+            <w:r>
+              <w:rPr>
+                <w:rFonts w:ascii="Arial MT" w:hAnsi="Arial MT"/>
+                <w:sz w:val="19"/>
+              </w:rPr>
+              <w:t>test</w:t>
+            </w:r>
+            <w:r>
+              <w:rPr>
+                <w:rFonts w:ascii="Arial MT" w:hAnsi="Arial MT"/>
+                <w:spacing w:val="-6"/>
+                <w:sz w:val="19"/>
+              </w:rPr>
+              <w:t xml:space="preserve"> </w:t>
+            </w:r>
+            <w:r>
+              <w:rPr>
+                <w:rFonts w:ascii="Arial MT" w:hAnsi="Arial MT"/>
+                <w:sz w:val="19"/>
+              </w:rPr>
+              <w:t>:</w:t>
+            </w:r>
+            <w:r>
+              <w:rPr>
+                <w:rFonts w:ascii="Arial MT" w:hAnsi="Arial MT"/>
+                <w:spacing w:val="-1"/>
+                <w:sz w:val="19"/>
+              </w:rPr>
+              <w:t xml:space="preserve"> </w:t>
+            </w:r>
+            <w:r>
+              <w:rPr>
+                <w:rFonts w:ascii="Arial MT" w:hAnsi="Arial MT"/>
+                <w:sz w:val="19"/>
+              </w:rPr>
+              <w:t>Test</w:t>
+            </w:r>
+            <w:r>
+              <w:rPr>
+                <w:rFonts w:ascii="Arial MT" w:hAnsi="Arial MT"/>
+                <w:spacing w:val="-2"/>
+                <w:sz w:val="19"/>
+              </w:rPr>
+              <w:t xml:space="preserve"> </w:t>
+            </w:r>
+            <w:r>
+              <w:rPr>
+                <w:rFonts w:ascii="Arial MT" w:hAnsi="Arial MT"/>
+                <w:sz w:val="19"/>
+              </w:rPr>
+              <w:t xml:space="preserve">graphique de la page </w:t>
+            </w:r>
+          </w:p>
+        </w:tc>
+      </w:tr>
+      <w:tr>
+        <w:trPr>
+          <w:trHeight w:val="456"/>
+        </w:trPr>
+        <w:tc>
+          <w:tcPr>
+            <w:tcW w:w="9062" w:type="dxa"/>
+            <w:gridSpan w:val="4"/>
+          </w:tcPr>
+          <w:p>
+            <w:pPr>
+              <w:pStyle w:val="TableParagraph"/>
+              <w:spacing w:before="57"/>
+              <w:ind w:left="45"/>
+              <w:rPr>
+                <w:rFonts w:ascii="Times New Roman" w:hAnsi="Times New Roman"/>
+              </w:rPr>
+            </w:pPr>
+            <w:bookmarkStart w:id="0" w:name="_GoBack"/>
+            <w:bookmarkEnd w:id="0"/>
+            <w:r>
+              <w:rPr>
+                <w:rFonts w:ascii="Arial MT"/>
+                <w:sz w:val="19"/>
+              </w:rPr>
+              <w:t>Responsable</w:t>
+            </w:r>
+            <w:r>
+              <w:rPr>
+                <w:rFonts w:ascii="Arial MT"/>
+                <w:spacing w:val="-9"/>
+                <w:sz w:val="19"/>
+              </w:rPr>
+              <w:t xml:space="preserve"> </w:t>
+            </w:r>
+            <w:r>
+              <w:rPr>
+                <w:rFonts w:ascii="Arial MT"/>
+                <w:sz w:val="19"/>
+              </w:rPr>
+              <w:t>:</w:t>
+            </w:r>
+            <w:r>
+              <w:rPr>
+                <w:rFonts w:ascii="Arial MT"/>
+                <w:spacing w:val="-3"/>
+                <w:sz w:val="19"/>
+              </w:rPr>
+              <w:t xml:space="preserve"> </w:t>
+            </w:r>
+            <w:r>
+              <w:rPr>
+                <w:rFonts w:ascii="Times New Roman" w:hAnsi="Times New Roman"/>
+              </w:rPr>
+              <w:t>Alexis</w:t>
+            </w:r>
+            <w:r>
+              <w:rPr>
+                <w:rFonts w:ascii="Times New Roman" w:hAnsi="Times New Roman"/>
+                <w:spacing w:val="27"/>
+              </w:rPr>
+              <w:t xml:space="preserve"> </w:t>
+            </w:r>
+            <w:r>
+              <w:rPr>
+                <w:rFonts w:ascii="Times New Roman" w:hAnsi="Times New Roman"/>
+              </w:rPr>
+              <w:t xml:space="preserve">Araujo, Antoine </w:t>
+            </w:r>
+            <w:proofErr w:type="spellStart"/>
+            <w:r>
+              <w:rPr>
+                <w:rFonts w:ascii="Times New Roman" w:hAnsi="Times New Roman"/>
+              </w:rPr>
+              <w:t>Bazire</w:t>
+            </w:r>
+            <w:proofErr w:type="spellEnd"/>
+            <w:r>
+              <w:rPr>
+                <w:rFonts w:ascii="Times New Roman" w:hAnsi="Times New Roman"/>
+              </w:rPr>
+              <w:t>, Samir Subra, Nino Pires</w:t>
+            </w:r>
+          </w:p>
+          <w:p>
+            <w:pPr>
+              <w:pStyle w:val="TableParagraph"/>
+              <w:spacing w:before="57"/>
+              <w:ind w:left="45"/>
+              <w:rPr>
+                <w:rFonts w:ascii="Arial MT"/>
+                <w:sz w:val="19"/>
+              </w:rPr>
+            </w:pPr>
+          </w:p>
+          <w:p>
+            <w:pPr>
+              <w:pStyle w:val="TableParagraph"/>
+              <w:spacing w:before="57"/>
+              <w:ind w:left="45"/>
+              <w:rPr>
+                <w:rFonts w:ascii="Arial MT"/>
+                <w:sz w:val="19"/>
+              </w:rPr>
+            </w:pPr>
+          </w:p>
+        </w:tc>
+      </w:tr>
+      <w:tr>
+        <w:tc>
+          <w:tcPr>
+            <w:tcW w:w="3020" w:type="dxa"/>
+          </w:tcPr>
+          <w:p>
+            <w:pPr>
+              <w:jc w:val="center"/>
+              <w:rPr>
+                <w:sz w:val="24"/>
+                <w:szCs w:val="24"/>
+              </w:rPr>
+            </w:pPr>
+            <w:r>
+              <w:rPr>
+                <w:sz w:val="24"/>
+                <w:szCs w:val="24"/>
+              </w:rPr>
+              <w:t>Action</w:t>
+            </w:r>
+          </w:p>
+        </w:tc>
+        <w:tc>
+          <w:tcPr>
+            <w:tcW w:w="3021" w:type="dxa"/>
+            <w:gridSpan w:val="2"/>
+          </w:tcPr>
+          <w:p>
+            <w:pPr>
+              <w:jc w:val="center"/>
+              <w:rPr>
+                <w:sz w:val="24"/>
+                <w:szCs w:val="24"/>
+              </w:rPr>
+            </w:pPr>
+            <w:r>
+              <w:rPr>
+                <w:sz w:val="24"/>
+                <w:szCs w:val="24"/>
+              </w:rPr>
+              <w:t>Résultat Attendu</w:t>
+            </w:r>
+          </w:p>
+        </w:tc>
+        <w:tc>
+          <w:tcPr>
+            <w:tcW w:w="3021" w:type="dxa"/>
+          </w:tcPr>
+          <w:p>
+            <w:pPr>
+              <w:jc w:val="center"/>
+              <w:rPr>
+                <w:sz w:val="24"/>
+                <w:szCs w:val="24"/>
+              </w:rPr>
+            </w:pPr>
+            <w:r>
+              <w:rPr>
+                <w:sz w:val="24"/>
+                <w:szCs w:val="24"/>
+              </w:rPr>
+              <w:t>Résultat Obtenu</w:t>
+            </w:r>
+          </w:p>
+        </w:tc>
+      </w:tr>
+      <w:tr>
+        <w:tc>
+          <w:tcPr>
+            <w:tcW w:w="3020" w:type="dxa"/>
+          </w:tcPr>
+          <w:p>
+            <w:pPr>
+              <w:rPr>
+                <w:sz w:val="20"/>
+                <w:szCs w:val="20"/>
+              </w:rPr>
+            </w:pPr>
+          </w:p>
+        </w:tc>
+        <w:tc>
+          <w:tcPr>
+            <w:tcW w:w="3021" w:type="dxa"/>
+            <w:gridSpan w:val="2"/>
+          </w:tcPr>
+          <w:p>
+            <w:pPr>
+              <w:rPr>
+                <w:sz w:val="20"/>
+                <w:szCs w:val="20"/>
+              </w:rPr>
+            </w:pPr>
+          </w:p>
+        </w:tc>
+        <w:tc>
+          <w:tcPr>
+            <w:tcW w:w="3021" w:type="dxa"/>
+          </w:tcPr>
+          <w:p>
+            <w:pPr>
+              <w:rPr>
+                <w:sz w:val="20"/>
+                <w:szCs w:val="20"/>
+              </w:rPr>
+            </w:pPr>
+          </w:p>
+        </w:tc>
+      </w:tr>
+    </w:tbl>
+    <w:p>
+      <w:pPr>
+        <w:rPr>
+          <w:b/>
+          <w:sz w:val="20"/>
+          <w:szCs w:val="20"/>
+        </w:rPr>
+      </w:pPr>
+    </w:p>
+    <w:tbl>
+      <w:tblPr>
+        <w:tblStyle w:val="Grilledutableau"/>
+        <w:tblW w:w="0" w:type="auto"/>
+        <w:tblLook w:val="04A0" w:firstRow="1" w:lastRow="0" w:firstColumn="1" w:lastColumn="0" w:noHBand="0" w:noVBand="1"/>
+      </w:tblPr>
+      <w:tblGrid>
+        <w:gridCol w:w="3020"/>
+        <w:gridCol w:w="2220"/>
+        <w:gridCol w:w="801"/>
+        <w:gridCol w:w="3021"/>
+      </w:tblGrid>
+      <w:tr>
+        <w:trPr>
+          <w:trHeight w:val="374"/>
+        </w:trPr>
+        <w:tc>
+          <w:tcPr>
+            <w:tcW w:w="5240" w:type="dxa"/>
+            <w:gridSpan w:val="2"/>
+          </w:tcPr>
+          <w:p>
+            <w:pPr>
+              <w:pStyle w:val="TableParagraph"/>
+              <w:spacing w:before="57"/>
+              <w:ind w:left="45"/>
+              <w:rPr>
+                <w:rFonts w:ascii="Arial MT"/>
+                <w:sz w:val="19"/>
+              </w:rPr>
+            </w:pPr>
+            <w:r>
+              <w:rPr>
+                <w:rFonts w:ascii="Arial MT"/>
+                <w:sz w:val="19"/>
+              </w:rPr>
+              <w:t>Identification</w:t>
+            </w:r>
+            <w:r>
+              <w:rPr>
+                <w:rFonts w:ascii="Arial MT"/>
+                <w:spacing w:val="-7"/>
+                <w:sz w:val="19"/>
+              </w:rPr>
+              <w:t xml:space="preserve"> </w:t>
+            </w:r>
+            <w:r>
+              <w:rPr>
+                <w:rFonts w:ascii="Arial MT"/>
+                <w:sz w:val="19"/>
+              </w:rPr>
+              <w:t>du</w:t>
+            </w:r>
+            <w:r>
+              <w:rPr>
+                <w:rFonts w:ascii="Arial MT"/>
+                <w:spacing w:val="-7"/>
+                <w:sz w:val="19"/>
+              </w:rPr>
+              <w:t xml:space="preserve"> </w:t>
+            </w:r>
+            <w:r>
+              <w:rPr>
+                <w:rFonts w:ascii="Arial MT"/>
+                <w:sz w:val="19"/>
+              </w:rPr>
+              <w:t>test</w:t>
+            </w:r>
+            <w:r>
+              <w:rPr>
+                <w:rFonts w:ascii="Arial MT"/>
+                <w:spacing w:val="-8"/>
+                <w:sz w:val="19"/>
+              </w:rPr>
+              <w:t xml:space="preserve"> </w:t>
+            </w:r>
+            <w:r>
+              <w:rPr>
+                <w:rFonts w:ascii="Arial MT"/>
+                <w:sz w:val="19"/>
+              </w:rPr>
+              <w:t>:</w:t>
+            </w:r>
+            <w:r>
+              <w:rPr>
+                <w:rFonts w:ascii="Arial MT"/>
+                <w:spacing w:val="-2"/>
+                <w:sz w:val="19"/>
+              </w:rPr>
+              <w:t xml:space="preserve"> </w:t>
+            </w:r>
+            <w:r>
+              <w:rPr>
+                <w:rFonts w:ascii="Arial MT"/>
+                <w:sz w:val="19"/>
+              </w:rPr>
+              <w:t xml:space="preserve">Page </w:t>
+            </w:r>
+          </w:p>
+        </w:tc>
+        <w:tc>
+          <w:tcPr>
+            <w:tcW w:w="3822" w:type="dxa"/>
+            <w:gridSpan w:val="2"/>
+          </w:tcPr>
+          <w:p>
+            <w:pPr>
+              <w:pStyle w:val="TableParagraph"/>
+              <w:spacing w:before="57"/>
+              <w:ind w:left="45"/>
+              <w:rPr>
+                <w:rFonts w:ascii="Arial MT"/>
+                <w:sz w:val="19"/>
+              </w:rPr>
+            </w:pPr>
+            <w:r>
+              <w:rPr>
+                <w:rFonts w:ascii="Arial MT"/>
+                <w:sz w:val="19"/>
+              </w:rPr>
+              <w:t>Version</w:t>
+            </w:r>
+            <w:r>
+              <w:rPr>
+                <w:rFonts w:ascii="Arial MT"/>
+                <w:sz w:val="19"/>
+              </w:rPr>
+              <w:t> </w:t>
+            </w:r>
+            <w:r>
+              <w:rPr>
+                <w:rFonts w:ascii="Arial MT"/>
+                <w:sz w:val="19"/>
+              </w:rPr>
+              <w:t>: 1.0</w:t>
+            </w:r>
+          </w:p>
+        </w:tc>
+      </w:tr>
+      <w:tr>
+        <w:trPr>
+          <w:trHeight w:val="377"/>
+        </w:trPr>
+        <w:tc>
+          <w:tcPr>
+            <w:tcW w:w="9062" w:type="dxa"/>
+            <w:gridSpan w:val="4"/>
+          </w:tcPr>
+          <w:p>
+            <w:pPr>
+              <w:pStyle w:val="TableParagraph"/>
+              <w:spacing w:before="57"/>
+              <w:ind w:left="45"/>
+              <w:rPr>
+                <w:rFonts w:ascii="Arial MT" w:hAnsi="Arial MT"/>
+                <w:sz w:val="19"/>
+              </w:rPr>
+            </w:pPr>
+            <w:r>
+              <w:rPr>
+                <w:rFonts w:ascii="Arial MT" w:hAnsi="Arial MT"/>
+                <w:sz w:val="19"/>
+              </w:rPr>
+              <w:t>Description</w:t>
+            </w:r>
+            <w:r>
+              <w:rPr>
+                <w:rFonts w:ascii="Arial MT" w:hAnsi="Arial MT"/>
+                <w:spacing w:val="-5"/>
+                <w:sz w:val="19"/>
+              </w:rPr>
+              <w:t xml:space="preserve"> </w:t>
+            </w:r>
+            <w:r>
+              <w:rPr>
+                <w:rFonts w:ascii="Arial MT" w:hAnsi="Arial MT"/>
+                <w:sz w:val="19"/>
+              </w:rPr>
+              <w:t>du</w:t>
+            </w:r>
+            <w:r>
+              <w:rPr>
+                <w:rFonts w:ascii="Arial MT" w:hAnsi="Arial MT"/>
+                <w:spacing w:val="-6"/>
+                <w:sz w:val="19"/>
+              </w:rPr>
+              <w:t xml:space="preserve"> </w:t>
+            </w:r>
+            <w:r>
+              <w:rPr>
+                <w:rFonts w:ascii="Arial MT" w:hAnsi="Arial MT"/>
+                <w:sz w:val="19"/>
+              </w:rPr>
+              <w:t>test</w:t>
+            </w:r>
+            <w:r>
+              <w:rPr>
+                <w:rFonts w:ascii="Arial MT" w:hAnsi="Arial MT"/>
+                <w:spacing w:val="-6"/>
+                <w:sz w:val="19"/>
+              </w:rPr>
+              <w:t xml:space="preserve"> </w:t>
+            </w:r>
+            <w:r>
+              <w:rPr>
+                <w:rFonts w:ascii="Arial MT" w:hAnsi="Arial MT"/>
+                <w:sz w:val="19"/>
+              </w:rPr>
+              <w:t>:</w:t>
+            </w:r>
+            <w:r>
+              <w:rPr>
+                <w:rFonts w:ascii="Arial MT" w:hAnsi="Arial MT"/>
+                <w:spacing w:val="-1"/>
+                <w:sz w:val="19"/>
+              </w:rPr>
+              <w:t xml:space="preserve"> </w:t>
+            </w:r>
+            <w:r>
+              <w:rPr>
+                <w:rFonts w:ascii="Arial MT" w:hAnsi="Arial MT"/>
+                <w:sz w:val="19"/>
+              </w:rPr>
+              <w:t>Test</w:t>
+            </w:r>
+            <w:r>
+              <w:rPr>
+                <w:rFonts w:ascii="Arial MT" w:hAnsi="Arial MT"/>
+                <w:spacing w:val="-2"/>
+                <w:sz w:val="19"/>
+              </w:rPr>
+              <w:t xml:space="preserve"> </w:t>
+            </w:r>
+            <w:r>
+              <w:rPr>
+                <w:rFonts w:ascii="Arial MT" w:hAnsi="Arial MT"/>
+                <w:sz w:val="19"/>
+              </w:rPr>
+              <w:t xml:space="preserve">graphique de la page </w:t>
+            </w:r>
+          </w:p>
+        </w:tc>
+      </w:tr>
+      <w:tr>
+        <w:trPr>
+          <w:trHeight w:val="456"/>
+        </w:trPr>
+        <w:tc>
+          <w:tcPr>
+            <w:tcW w:w="9062" w:type="dxa"/>
+            <w:gridSpan w:val="4"/>
+          </w:tcPr>
+          <w:p>
+            <w:pPr>
+              <w:pStyle w:val="TableParagraph"/>
+              <w:spacing w:before="57"/>
+              <w:ind w:left="45"/>
+              <w:rPr>
+                <w:rFonts w:ascii="Times New Roman" w:hAnsi="Times New Roman"/>
+              </w:rPr>
+            </w:pPr>
+            <w:r>
+              <w:rPr>
+                <w:rFonts w:ascii="Arial MT"/>
+                <w:sz w:val="19"/>
+              </w:rPr>
+              <w:t>Responsable</w:t>
+            </w:r>
+            <w:r>
+              <w:rPr>
+                <w:rFonts w:ascii="Arial MT"/>
+                <w:spacing w:val="-9"/>
+                <w:sz w:val="19"/>
+              </w:rPr>
+              <w:t xml:space="preserve"> </w:t>
+            </w:r>
+            <w:r>
+              <w:rPr>
+                <w:rFonts w:ascii="Arial MT"/>
+                <w:sz w:val="19"/>
+              </w:rPr>
+              <w:t>:</w:t>
+            </w:r>
+            <w:r>
+              <w:rPr>
+                <w:rFonts w:ascii="Arial MT"/>
+                <w:spacing w:val="-3"/>
+                <w:sz w:val="19"/>
+              </w:rPr>
+              <w:t xml:space="preserve"> </w:t>
+            </w:r>
+            <w:r>
+              <w:rPr>
+                <w:rFonts w:ascii="Times New Roman" w:hAnsi="Times New Roman"/>
+              </w:rPr>
+              <w:t>Alexis</w:t>
+            </w:r>
+            <w:r>
+              <w:rPr>
+                <w:rFonts w:ascii="Times New Roman" w:hAnsi="Times New Roman"/>
+                <w:spacing w:val="27"/>
+              </w:rPr>
+              <w:t xml:space="preserve"> </w:t>
+            </w:r>
+            <w:r>
+              <w:rPr>
+                <w:rFonts w:ascii="Times New Roman" w:hAnsi="Times New Roman"/>
+              </w:rPr>
+              <w:t xml:space="preserve">Araujo, Antoine </w:t>
+            </w:r>
+            <w:proofErr w:type="spellStart"/>
+            <w:r>
+              <w:rPr>
+                <w:rFonts w:ascii="Times New Roman" w:hAnsi="Times New Roman"/>
+              </w:rPr>
+              <w:t>Bazire</w:t>
+            </w:r>
+            <w:proofErr w:type="spellEnd"/>
+            <w:r>
+              <w:rPr>
+                <w:rFonts w:ascii="Times New Roman" w:hAnsi="Times New Roman"/>
+              </w:rPr>
+              <w:t>, Samir Subra, Nino Pires</w:t>
+            </w:r>
+          </w:p>
+          <w:p>
+            <w:pPr>
+              <w:pStyle w:val="TableParagraph"/>
+              <w:spacing w:before="57"/>
+              <w:ind w:left="45"/>
+              <w:rPr>
+                <w:rFonts w:ascii="Arial MT"/>
+                <w:sz w:val="19"/>
+              </w:rPr>
+            </w:pPr>
+          </w:p>
+          <w:p>
+            <w:pPr>
+              <w:pStyle w:val="TableParagraph"/>
+              <w:spacing w:before="57"/>
+              <w:ind w:left="45"/>
+              <w:rPr>
+                <w:rFonts w:ascii="Arial MT"/>
+                <w:sz w:val="19"/>
+              </w:rPr>
+            </w:pPr>
+          </w:p>
+        </w:tc>
+      </w:tr>
+      <w:tr>
+        <w:tc>
+          <w:tcPr>
+            <w:tcW w:w="3020" w:type="dxa"/>
+          </w:tcPr>
+          <w:p>
+            <w:pPr>
+              <w:jc w:val="center"/>
+              <w:rPr>
+                <w:sz w:val="24"/>
+                <w:szCs w:val="24"/>
+              </w:rPr>
+            </w:pPr>
+            <w:r>
+              <w:rPr>
+                <w:sz w:val="24"/>
+                <w:szCs w:val="24"/>
+              </w:rPr>
+              <w:t>Action</w:t>
+            </w:r>
+          </w:p>
+        </w:tc>
+        <w:tc>
+          <w:tcPr>
+            <w:tcW w:w="3021" w:type="dxa"/>
+            <w:gridSpan w:val="2"/>
+          </w:tcPr>
+          <w:p>
+            <w:pPr>
+              <w:jc w:val="center"/>
+              <w:rPr>
+                <w:sz w:val="24"/>
+                <w:szCs w:val="24"/>
+              </w:rPr>
+            </w:pPr>
+            <w:r>
+              <w:rPr>
+                <w:sz w:val="24"/>
+                <w:szCs w:val="24"/>
+              </w:rPr>
+              <w:t>Résultat Attendu</w:t>
+            </w:r>
+          </w:p>
+        </w:tc>
+        <w:tc>
+          <w:tcPr>
+            <w:tcW w:w="3021" w:type="dxa"/>
+          </w:tcPr>
+          <w:p>
+            <w:pPr>
+              <w:jc w:val="center"/>
+              <w:rPr>
+                <w:sz w:val="24"/>
+                <w:szCs w:val="24"/>
+              </w:rPr>
+            </w:pPr>
+            <w:r>
+              <w:rPr>
+                <w:sz w:val="24"/>
+                <w:szCs w:val="24"/>
+              </w:rPr>
+              <w:t>Résultat Obtenu</w:t>
+            </w:r>
+          </w:p>
+        </w:tc>
+      </w:tr>
+      <w:tr>
+        <w:tc>
+          <w:tcPr>
+            <w:tcW w:w="3020" w:type="dxa"/>
+          </w:tcPr>
+          <w:p>
+            <w:pPr>
+              <w:rPr>
+                <w:sz w:val="20"/>
+                <w:szCs w:val="20"/>
+              </w:rPr>
+            </w:pPr>
+          </w:p>
+        </w:tc>
+        <w:tc>
+          <w:tcPr>
+            <w:tcW w:w="3021" w:type="dxa"/>
+            <w:gridSpan w:val="2"/>
+          </w:tcPr>
+          <w:p>
+            <w:pPr>
+              <w:rPr>
+                <w:sz w:val="20"/>
+                <w:szCs w:val="20"/>
+              </w:rPr>
+            </w:pPr>
+          </w:p>
+        </w:tc>
+        <w:tc>
+          <w:tcPr>
+            <w:tcW w:w="3021" w:type="dxa"/>
+          </w:tcPr>
+          <w:p>
+            <w:pPr>
+              <w:rPr>
+                <w:sz w:val="20"/>
+                <w:szCs w:val="20"/>
+              </w:rPr>
+            </w:pPr>
+          </w:p>
+        </w:tc>
+      </w:tr>
+    </w:tbl>
+    <w:p>
+      <w:pPr>
+        <w:rPr>
+          <w:b/>
+          <w:sz w:val="20"/>
+          <w:szCs w:val="20"/>
+        </w:rPr>
+      </w:pPr>
+    </w:p>
+    <w:tbl>
+      <w:tblPr>
+        <w:tblStyle w:val="Grilledutableau"/>
+        <w:tblW w:w="0" w:type="auto"/>
+        <w:tblLook w:val="04A0" w:firstRow="1" w:lastRow="0" w:firstColumn="1" w:lastColumn="0" w:noHBand="0" w:noVBand="1"/>
+      </w:tblPr>
+      <w:tblGrid>
+        <w:gridCol w:w="3020"/>
+        <w:gridCol w:w="2220"/>
+        <w:gridCol w:w="801"/>
+        <w:gridCol w:w="3021"/>
+      </w:tblGrid>
+      <w:tr>
+        <w:trPr>
+          <w:trHeight w:val="374"/>
+        </w:trPr>
+        <w:tc>
+          <w:tcPr>
+            <w:tcW w:w="5240" w:type="dxa"/>
+            <w:gridSpan w:val="2"/>
+          </w:tcPr>
+          <w:p>
+            <w:pPr>
+              <w:pStyle w:val="TableParagraph"/>
+              <w:spacing w:before="57"/>
+              <w:ind w:left="45"/>
+              <w:rPr>
+                <w:rFonts w:ascii="Arial MT"/>
+                <w:sz w:val="19"/>
+              </w:rPr>
+            </w:pPr>
+            <w:r>
+              <w:rPr>
+                <w:rFonts w:ascii="Arial MT"/>
+                <w:sz w:val="19"/>
+              </w:rPr>
+              <w:t>Identification</w:t>
+            </w:r>
+            <w:r>
+              <w:rPr>
+                <w:rFonts w:ascii="Arial MT"/>
+                <w:spacing w:val="-7"/>
+                <w:sz w:val="19"/>
+              </w:rPr>
+              <w:t xml:space="preserve"> </w:t>
+            </w:r>
+            <w:r>
+              <w:rPr>
+                <w:rFonts w:ascii="Arial MT"/>
+                <w:sz w:val="19"/>
+              </w:rPr>
+              <w:t>du</w:t>
+            </w:r>
+            <w:r>
+              <w:rPr>
+                <w:rFonts w:ascii="Arial MT"/>
+                <w:spacing w:val="-7"/>
+                <w:sz w:val="19"/>
+              </w:rPr>
+              <w:t xml:space="preserve"> </w:t>
+            </w:r>
+            <w:r>
+              <w:rPr>
+                <w:rFonts w:ascii="Arial MT"/>
+                <w:sz w:val="19"/>
+              </w:rPr>
+              <w:t>test</w:t>
+            </w:r>
+            <w:r>
+              <w:rPr>
+                <w:rFonts w:ascii="Arial MT"/>
+                <w:spacing w:val="-8"/>
+                <w:sz w:val="19"/>
+              </w:rPr>
+              <w:t xml:space="preserve"> </w:t>
+            </w:r>
+            <w:r>
+              <w:rPr>
+                <w:rFonts w:ascii="Arial MT"/>
+                <w:sz w:val="19"/>
+              </w:rPr>
+              <w:t>:</w:t>
+            </w:r>
+            <w:r>
+              <w:rPr>
+                <w:rFonts w:ascii="Arial MT"/>
+                <w:spacing w:val="-2"/>
+                <w:sz w:val="19"/>
+              </w:rPr>
+              <w:t xml:space="preserve"> </w:t>
+            </w:r>
+            <w:r>
+              <w:rPr>
+                <w:rFonts w:ascii="Arial MT"/>
+                <w:sz w:val="19"/>
+              </w:rPr>
+              <w:t xml:space="preserve">Page </w:t>
+            </w:r>
+          </w:p>
+        </w:tc>
+        <w:tc>
+          <w:tcPr>
+            <w:tcW w:w="3822" w:type="dxa"/>
+            <w:gridSpan w:val="2"/>
+          </w:tcPr>
+          <w:p>
+            <w:pPr>
+              <w:pStyle w:val="TableParagraph"/>
+              <w:spacing w:before="57"/>
+              <w:ind w:left="45"/>
+              <w:rPr>
+                <w:rFonts w:ascii="Arial MT"/>
+                <w:sz w:val="19"/>
+              </w:rPr>
+            </w:pPr>
+            <w:r>
+              <w:rPr>
+                <w:rFonts w:ascii="Arial MT"/>
+                <w:sz w:val="19"/>
+              </w:rPr>
+              <w:t>Version</w:t>
+            </w:r>
+            <w:r>
+              <w:rPr>
+                <w:rFonts w:ascii="Arial MT"/>
+                <w:sz w:val="19"/>
+              </w:rPr>
+              <w:t> </w:t>
+            </w:r>
+            <w:r>
+              <w:rPr>
+                <w:rFonts w:ascii="Arial MT"/>
+                <w:sz w:val="19"/>
+              </w:rPr>
+              <w:t>: 1.0</w:t>
+            </w:r>
+          </w:p>
+        </w:tc>
+      </w:tr>
+      <w:tr>
+        <w:trPr>
+          <w:trHeight w:val="377"/>
+        </w:trPr>
+        <w:tc>
+          <w:tcPr>
+            <w:tcW w:w="9062" w:type="dxa"/>
+            <w:gridSpan w:val="4"/>
+          </w:tcPr>
+          <w:p>
+            <w:pPr>
+              <w:pStyle w:val="TableParagraph"/>
+              <w:spacing w:before="57"/>
+              <w:ind w:left="45"/>
+              <w:rPr>
+                <w:rFonts w:ascii="Arial MT" w:hAnsi="Arial MT"/>
+                <w:sz w:val="19"/>
+              </w:rPr>
+            </w:pPr>
+            <w:r>
+              <w:rPr>
+                <w:rFonts w:ascii="Arial MT" w:hAnsi="Arial MT"/>
+                <w:sz w:val="19"/>
+              </w:rPr>
+              <w:t>Description</w:t>
+            </w:r>
+            <w:r>
+              <w:rPr>
+                <w:rFonts w:ascii="Arial MT" w:hAnsi="Arial MT"/>
+                <w:spacing w:val="-5"/>
+                <w:sz w:val="19"/>
+              </w:rPr>
+              <w:t xml:space="preserve"> </w:t>
+            </w:r>
+            <w:r>
+              <w:rPr>
+                <w:rFonts w:ascii="Arial MT" w:hAnsi="Arial MT"/>
+                <w:sz w:val="19"/>
+              </w:rPr>
+              <w:t>du</w:t>
+            </w:r>
+            <w:r>
+              <w:rPr>
+                <w:rFonts w:ascii="Arial MT" w:hAnsi="Arial MT"/>
+                <w:spacing w:val="-6"/>
+                <w:sz w:val="19"/>
+              </w:rPr>
+              <w:t xml:space="preserve"> </w:t>
+            </w:r>
+            <w:r>
+              <w:rPr>
+                <w:rFonts w:ascii="Arial MT" w:hAnsi="Arial MT"/>
+                <w:sz w:val="19"/>
+              </w:rPr>
+              <w:t>test</w:t>
+            </w:r>
+            <w:r>
+              <w:rPr>
+                <w:rFonts w:ascii="Arial MT" w:hAnsi="Arial MT"/>
+                <w:spacing w:val="-6"/>
+                <w:sz w:val="19"/>
+              </w:rPr>
+              <w:t xml:space="preserve"> </w:t>
+            </w:r>
+            <w:r>
+              <w:rPr>
+                <w:rFonts w:ascii="Arial MT" w:hAnsi="Arial MT"/>
+                <w:sz w:val="19"/>
+              </w:rPr>
+              <w:t>:</w:t>
+            </w:r>
+            <w:r>
+              <w:rPr>
+                <w:rFonts w:ascii="Arial MT" w:hAnsi="Arial MT"/>
+                <w:spacing w:val="-1"/>
+                <w:sz w:val="19"/>
+              </w:rPr>
+              <w:t xml:space="preserve"> </w:t>
+            </w:r>
+            <w:r>
+              <w:rPr>
+                <w:rFonts w:ascii="Arial MT" w:hAnsi="Arial MT"/>
+                <w:sz w:val="19"/>
+              </w:rPr>
+              <w:t>Test</w:t>
+            </w:r>
+            <w:r>
+              <w:rPr>
+                <w:rFonts w:ascii="Arial MT" w:hAnsi="Arial MT"/>
+                <w:spacing w:val="-2"/>
+                <w:sz w:val="19"/>
+              </w:rPr>
+              <w:t xml:space="preserve"> </w:t>
+            </w:r>
+            <w:r>
+              <w:rPr>
+                <w:rFonts w:ascii="Arial MT" w:hAnsi="Arial MT"/>
+                <w:sz w:val="19"/>
+              </w:rPr>
+              <w:t xml:space="preserve">graphique de la page </w:t>
+            </w:r>
+          </w:p>
+        </w:tc>
+      </w:tr>
+      <w:tr>
+        <w:trPr>
+          <w:trHeight w:val="456"/>
+        </w:trPr>
+        <w:tc>
+          <w:tcPr>
+            <w:tcW w:w="9062" w:type="dxa"/>
+            <w:gridSpan w:val="4"/>
+          </w:tcPr>
+          <w:p>
+            <w:pPr>
+              <w:pStyle w:val="TableParagraph"/>
+              <w:spacing w:before="57"/>
+              <w:ind w:left="45"/>
+              <w:rPr>
+                <w:rFonts w:ascii="Times New Roman" w:hAnsi="Times New Roman"/>
+              </w:rPr>
+            </w:pPr>
+            <w:r>
+              <w:rPr>
+                <w:rFonts w:ascii="Arial MT"/>
+                <w:sz w:val="19"/>
+              </w:rPr>
+              <w:t>Responsable</w:t>
+            </w:r>
+            <w:r>
+              <w:rPr>
+                <w:rFonts w:ascii="Arial MT"/>
+                <w:spacing w:val="-9"/>
+                <w:sz w:val="19"/>
+              </w:rPr>
+              <w:t xml:space="preserve"> </w:t>
+            </w:r>
+            <w:r>
+              <w:rPr>
+                <w:rFonts w:ascii="Arial MT"/>
+                <w:sz w:val="19"/>
+              </w:rPr>
+              <w:t>:</w:t>
+            </w:r>
+            <w:r>
+              <w:rPr>
+                <w:rFonts w:ascii="Arial MT"/>
+                <w:spacing w:val="-3"/>
+                <w:sz w:val="19"/>
+              </w:rPr>
+              <w:t xml:space="preserve"> </w:t>
+            </w:r>
+            <w:r>
+              <w:rPr>
+                <w:rFonts w:ascii="Times New Roman" w:hAnsi="Times New Roman"/>
+              </w:rPr>
+              <w:t>Alexis</w:t>
+            </w:r>
+            <w:r>
+              <w:rPr>
+                <w:rFonts w:ascii="Times New Roman" w:hAnsi="Times New Roman"/>
+                <w:spacing w:val="27"/>
+              </w:rPr>
+              <w:t xml:space="preserve"> </w:t>
+            </w:r>
+            <w:r>
+              <w:rPr>
+                <w:rFonts w:ascii="Times New Roman" w:hAnsi="Times New Roman"/>
+              </w:rPr>
+              <w:t xml:space="preserve">Araujo, Antoine </w:t>
+            </w:r>
+            <w:proofErr w:type="spellStart"/>
+            <w:r>
+              <w:rPr>
+                <w:rFonts w:ascii="Times New Roman" w:hAnsi="Times New Roman"/>
+              </w:rPr>
+              <w:t>Bazire</w:t>
+            </w:r>
+            <w:proofErr w:type="spellEnd"/>
+            <w:r>
+              <w:rPr>
+                <w:rFonts w:ascii="Times New Roman" w:hAnsi="Times New Roman"/>
+              </w:rPr>
+              <w:t>, Samir Subra, Nino Pires</w:t>
+            </w:r>
+          </w:p>
+          <w:p>
+            <w:pPr>
+              <w:pStyle w:val="TableParagraph"/>
+              <w:spacing w:before="57"/>
+              <w:ind w:left="0"/>
+              <w:rPr>
+                <w:rFonts w:ascii="Arial MT"/>
+                <w:sz w:val="19"/>
+              </w:rPr>
+            </w:pPr>
+          </w:p>
+        </w:tc>
+      </w:tr>
+      <w:tr>
+        <w:tc>
+          <w:tcPr>
+            <w:tcW w:w="3020" w:type="dxa"/>
+          </w:tcPr>
+          <w:p>
+            <w:pPr>
+              <w:jc w:val="center"/>
+              <w:rPr>
+                <w:sz w:val="24"/>
+                <w:szCs w:val="24"/>
+              </w:rPr>
+            </w:pPr>
+            <w:r>
+              <w:rPr>
+                <w:sz w:val="24"/>
+                <w:szCs w:val="24"/>
+              </w:rPr>
+              <w:lastRenderedPageBreak/>
+              <w:t>Action</w:t>
+            </w:r>
+          </w:p>
+        </w:tc>
+        <w:tc>
+          <w:tcPr>
+            <w:tcW w:w="3021" w:type="dxa"/>
+            <w:gridSpan w:val="2"/>
+          </w:tcPr>
+          <w:p>
+            <w:pPr>
+              <w:jc w:val="center"/>
+              <w:rPr>
+                <w:sz w:val="24"/>
+                <w:szCs w:val="24"/>
+              </w:rPr>
+            </w:pPr>
+            <w:r>
+              <w:rPr>
+                <w:sz w:val="24"/>
+                <w:szCs w:val="24"/>
+              </w:rPr>
+              <w:t>Résultat Attendu</w:t>
+            </w:r>
+          </w:p>
+        </w:tc>
+        <w:tc>
+          <w:tcPr>
+            <w:tcW w:w="3021" w:type="dxa"/>
+          </w:tcPr>
+          <w:p>
+            <w:pPr>
+              <w:jc w:val="center"/>
+              <w:rPr>
+                <w:sz w:val="24"/>
+                <w:szCs w:val="24"/>
+              </w:rPr>
+            </w:pPr>
+            <w:r>
+              <w:rPr>
+                <w:sz w:val="24"/>
+                <w:szCs w:val="24"/>
+              </w:rPr>
+              <w:t>Résultat Obtenu</w:t>
+            </w:r>
+          </w:p>
+        </w:tc>
+      </w:tr>
+      <w:tr>
+        <w:tc>
+          <w:tcPr>
+            <w:tcW w:w="3020" w:type="dxa"/>
+          </w:tcPr>
+          <w:p>
+            <w:pPr>
+              <w:rPr>
+                <w:sz w:val="20"/>
+                <w:szCs w:val="20"/>
+              </w:rPr>
+            </w:pPr>
+          </w:p>
+        </w:tc>
+        <w:tc>
+          <w:tcPr>
+            <w:tcW w:w="3021" w:type="dxa"/>
+            <w:gridSpan w:val="2"/>
+          </w:tcPr>
+          <w:p>
+            <w:pPr>
+              <w:rPr>
+                <w:sz w:val="20"/>
+                <w:szCs w:val="20"/>
+              </w:rPr>
+            </w:pPr>
+          </w:p>
+        </w:tc>
+        <w:tc>
+          <w:tcPr>
+            <w:tcW w:w="3021" w:type="dxa"/>
+          </w:tcPr>
+          <w:p>
+            <w:pPr>
+              <w:rPr>
+                <w:sz w:val="20"/>
+                <w:szCs w:val="20"/>
+              </w:rPr>
+            </w:pPr>
+          </w:p>
+        </w:tc>
+      </w:tr>
+    </w:tbl>
+    <w:p>
+      <w:pPr>
+        <w:rPr>
+          <w:b/>
+          <w:sz w:val="20"/>
+          <w:szCs w:val="20"/>
+        </w:rPr>
+      </w:pPr>
+    </w:p>
+    <w:tbl>
+      <w:tblPr>
+        <w:tblStyle w:val="Grilledutableau"/>
+        <w:tblW w:w="0" w:type="auto"/>
+        <w:tblLook w:val="04A0" w:firstRow="1" w:lastRow="0" w:firstColumn="1" w:lastColumn="0" w:noHBand="0" w:noVBand="1"/>
+      </w:tblPr>
+      <w:tblGrid>
+        <w:gridCol w:w="3020"/>
+        <w:gridCol w:w="2220"/>
+        <w:gridCol w:w="801"/>
+        <w:gridCol w:w="3021"/>
+      </w:tblGrid>
+      <w:tr>
+        <w:trPr>
+          <w:trHeight w:val="374"/>
+        </w:trPr>
+        <w:tc>
+          <w:tcPr>
+            <w:tcW w:w="5240" w:type="dxa"/>
+            <w:gridSpan w:val="2"/>
+          </w:tcPr>
+          <w:p>
+            <w:pPr>
+              <w:pStyle w:val="TableParagraph"/>
+              <w:spacing w:before="57"/>
+              <w:ind w:left="45"/>
+              <w:rPr>
+                <w:rFonts w:ascii="Arial MT"/>
+                <w:sz w:val="19"/>
+              </w:rPr>
+            </w:pPr>
+            <w:r>
+              <w:rPr>
+                <w:rFonts w:ascii="Arial MT"/>
+                <w:sz w:val="19"/>
+              </w:rPr>
+              <w:t>Identification</w:t>
+            </w:r>
+            <w:r>
+              <w:rPr>
+                <w:rFonts w:ascii="Arial MT"/>
+                <w:spacing w:val="-7"/>
+                <w:sz w:val="19"/>
+              </w:rPr>
+              <w:t xml:space="preserve"> </w:t>
+            </w:r>
+            <w:r>
+              <w:rPr>
+                <w:rFonts w:ascii="Arial MT"/>
+                <w:sz w:val="19"/>
+              </w:rPr>
+              <w:t>du</w:t>
+            </w:r>
+            <w:r>
+              <w:rPr>
+                <w:rFonts w:ascii="Arial MT"/>
+                <w:spacing w:val="-7"/>
+                <w:sz w:val="19"/>
+              </w:rPr>
+              <w:t xml:space="preserve"> </w:t>
+            </w:r>
+            <w:r>
+              <w:rPr>
+                <w:rFonts w:ascii="Arial MT"/>
+                <w:sz w:val="19"/>
+              </w:rPr>
+              <w:t>test</w:t>
+            </w:r>
+            <w:r>
+              <w:rPr>
+                <w:rFonts w:ascii="Arial MT"/>
+                <w:spacing w:val="-8"/>
+                <w:sz w:val="19"/>
+              </w:rPr>
+              <w:t xml:space="preserve"> </w:t>
+            </w:r>
+            <w:r>
+              <w:rPr>
+                <w:rFonts w:ascii="Arial MT"/>
+                <w:sz w:val="19"/>
+              </w:rPr>
+              <w:t>:</w:t>
+            </w:r>
+            <w:r>
+              <w:rPr>
+                <w:rFonts w:ascii="Arial MT"/>
+                <w:spacing w:val="-2"/>
+                <w:sz w:val="19"/>
+              </w:rPr>
+              <w:t xml:space="preserve"> </w:t>
+            </w:r>
+            <w:r>
+              <w:rPr>
+                <w:rFonts w:ascii="Arial MT"/>
+                <w:sz w:val="19"/>
+              </w:rPr>
+              <w:t xml:space="preserve">Page </w:t>
+            </w:r>
+          </w:p>
+        </w:tc>
+        <w:tc>
+          <w:tcPr>
+            <w:tcW w:w="3822" w:type="dxa"/>
+            <w:gridSpan w:val="2"/>
+          </w:tcPr>
+          <w:p>
+            <w:pPr>
+              <w:pStyle w:val="TableParagraph"/>
+              <w:spacing w:before="57"/>
+              <w:ind w:left="45"/>
+              <w:rPr>
+                <w:rFonts w:ascii="Arial MT"/>
+                <w:sz w:val="19"/>
+              </w:rPr>
+            </w:pPr>
+            <w:r>
+              <w:rPr>
+                <w:rFonts w:ascii="Arial MT"/>
+                <w:sz w:val="19"/>
+              </w:rPr>
+              <w:t>Version</w:t>
+            </w:r>
+            <w:r>
+              <w:rPr>
+                <w:rFonts w:ascii="Arial MT"/>
+                <w:sz w:val="19"/>
+              </w:rPr>
+              <w:t> </w:t>
+            </w:r>
+            <w:r>
+              <w:rPr>
+                <w:rFonts w:ascii="Arial MT"/>
+                <w:sz w:val="19"/>
+              </w:rPr>
+              <w:t>: 1.0</w:t>
+            </w:r>
+          </w:p>
+        </w:tc>
+      </w:tr>
+      <w:tr>
+        <w:trPr>
+          <w:trHeight w:val="377"/>
+        </w:trPr>
+        <w:tc>
+          <w:tcPr>
+            <w:tcW w:w="9062" w:type="dxa"/>
+            <w:gridSpan w:val="4"/>
+          </w:tcPr>
+          <w:p>
+            <w:pPr>
+              <w:pStyle w:val="TableParagraph"/>
+              <w:spacing w:before="57"/>
+              <w:ind w:left="45"/>
+              <w:rPr>
+                <w:rFonts w:ascii="Arial MT" w:hAnsi="Arial MT"/>
+                <w:sz w:val="19"/>
+              </w:rPr>
+            </w:pPr>
+            <w:r>
+              <w:rPr>
+                <w:rFonts w:ascii="Arial MT" w:hAnsi="Arial MT"/>
+                <w:sz w:val="19"/>
+              </w:rPr>
+              <w:t>Description</w:t>
+            </w:r>
+            <w:r>
+              <w:rPr>
+                <w:rFonts w:ascii="Arial MT" w:hAnsi="Arial MT"/>
+                <w:spacing w:val="-5"/>
+                <w:sz w:val="19"/>
+              </w:rPr>
+              <w:t xml:space="preserve"> </w:t>
+            </w:r>
+            <w:r>
+              <w:rPr>
+                <w:rFonts w:ascii="Arial MT" w:hAnsi="Arial MT"/>
+                <w:sz w:val="19"/>
+              </w:rPr>
+              <w:t>du</w:t>
+            </w:r>
+            <w:r>
+              <w:rPr>
+                <w:rFonts w:ascii="Arial MT" w:hAnsi="Arial MT"/>
+                <w:spacing w:val="-6"/>
+                <w:sz w:val="19"/>
+              </w:rPr>
+              <w:t xml:space="preserve"> </w:t>
+            </w:r>
+            <w:r>
+              <w:rPr>
+                <w:rFonts w:ascii="Arial MT" w:hAnsi="Arial MT"/>
+                <w:sz w:val="19"/>
+              </w:rPr>
+              <w:t>test</w:t>
+            </w:r>
+            <w:r>
+              <w:rPr>
+                <w:rFonts w:ascii="Arial MT" w:hAnsi="Arial MT"/>
+                <w:spacing w:val="-6"/>
+                <w:sz w:val="19"/>
+              </w:rPr>
+              <w:t xml:space="preserve"> </w:t>
+            </w:r>
+            <w:r>
+              <w:rPr>
+                <w:rFonts w:ascii="Arial MT" w:hAnsi="Arial MT"/>
+                <w:sz w:val="19"/>
+              </w:rPr>
+              <w:t>:</w:t>
+            </w:r>
+            <w:r>
+              <w:rPr>
+                <w:rFonts w:ascii="Arial MT" w:hAnsi="Arial MT"/>
+                <w:spacing w:val="-1"/>
+                <w:sz w:val="19"/>
+              </w:rPr>
+              <w:t xml:space="preserve"> </w:t>
+            </w:r>
+            <w:r>
+              <w:rPr>
+                <w:rFonts w:ascii="Arial MT" w:hAnsi="Arial MT"/>
+                <w:sz w:val="19"/>
+              </w:rPr>
+              <w:t>Test</w:t>
+            </w:r>
+            <w:r>
+              <w:rPr>
+                <w:rFonts w:ascii="Arial MT" w:hAnsi="Arial MT"/>
+                <w:spacing w:val="-2"/>
+                <w:sz w:val="19"/>
+              </w:rPr>
+              <w:t xml:space="preserve"> </w:t>
+            </w:r>
+            <w:r>
+              <w:rPr>
+                <w:rFonts w:ascii="Arial MT" w:hAnsi="Arial MT"/>
+                <w:sz w:val="19"/>
+              </w:rPr>
+              <w:t xml:space="preserve">graphique de la page </w:t>
+            </w:r>
+          </w:p>
+        </w:tc>
+      </w:tr>
+      <w:tr>
+        <w:trPr>
+          <w:trHeight w:val="456"/>
+        </w:trPr>
+        <w:tc>
+          <w:tcPr>
+            <w:tcW w:w="9062" w:type="dxa"/>
+            <w:gridSpan w:val="4"/>
+          </w:tcPr>
+          <w:p>
+            <w:pPr>
+              <w:pStyle w:val="TableParagraph"/>
+              <w:spacing w:before="57"/>
+              <w:ind w:left="45"/>
+              <w:rPr>
+                <w:rFonts w:ascii="Times New Roman" w:hAnsi="Times New Roman"/>
+              </w:rPr>
+            </w:pPr>
+            <w:r>
+              <w:rPr>
+                <w:rFonts w:ascii="Arial MT"/>
+                <w:sz w:val="19"/>
+              </w:rPr>
+              <w:t>Responsable</w:t>
+            </w:r>
+            <w:r>
+              <w:rPr>
+                <w:rFonts w:ascii="Arial MT"/>
+                <w:spacing w:val="-9"/>
+                <w:sz w:val="19"/>
+              </w:rPr>
+              <w:t xml:space="preserve"> </w:t>
+            </w:r>
+            <w:r>
+              <w:rPr>
+                <w:rFonts w:ascii="Arial MT"/>
+                <w:sz w:val="19"/>
+              </w:rPr>
+              <w:t>:</w:t>
+            </w:r>
+            <w:r>
+              <w:rPr>
+                <w:rFonts w:ascii="Arial MT"/>
+                <w:spacing w:val="-3"/>
+                <w:sz w:val="19"/>
+              </w:rPr>
+              <w:t xml:space="preserve"> </w:t>
+            </w:r>
+            <w:r>
+              <w:rPr>
+                <w:rFonts w:ascii="Times New Roman" w:hAnsi="Times New Roman"/>
+              </w:rPr>
+              <w:t>Alexis</w:t>
+            </w:r>
+            <w:r>
+              <w:rPr>
+                <w:rFonts w:ascii="Times New Roman" w:hAnsi="Times New Roman"/>
+                <w:spacing w:val="27"/>
+              </w:rPr>
+              <w:t xml:space="preserve"> </w:t>
+            </w:r>
+            <w:r>
+              <w:rPr>
+                <w:rFonts w:ascii="Times New Roman" w:hAnsi="Times New Roman"/>
+              </w:rPr>
+              <w:t xml:space="preserve">Araujo, Antoine </w:t>
+            </w:r>
+            <w:proofErr w:type="spellStart"/>
+            <w:r>
+              <w:rPr>
+                <w:rFonts w:ascii="Times New Roman" w:hAnsi="Times New Roman"/>
+              </w:rPr>
+              <w:t>Bazire</w:t>
+            </w:r>
+            <w:proofErr w:type="spellEnd"/>
+            <w:r>
+              <w:rPr>
+                <w:rFonts w:ascii="Times New Roman" w:hAnsi="Times New Roman"/>
+              </w:rPr>
+              <w:t>, Samir Subra, Nino Pires</w:t>
+            </w:r>
+          </w:p>
+          <w:p>
+            <w:pPr>
+              <w:pStyle w:val="TableParagraph"/>
+              <w:spacing w:before="57"/>
+              <w:ind w:left="45"/>
+              <w:rPr>
+                <w:rFonts w:ascii="Arial MT"/>
+                <w:sz w:val="19"/>
+              </w:rPr>
+            </w:pPr>
+          </w:p>
+          <w:p>
+            <w:pPr>
+              <w:pStyle w:val="TableParagraph"/>
+              <w:spacing w:before="57"/>
+              <w:ind w:left="45"/>
+              <w:rPr>
+                <w:rFonts w:ascii="Arial MT"/>
+                <w:sz w:val="19"/>
+              </w:rPr>
+            </w:pPr>
+          </w:p>
+        </w:tc>
+      </w:tr>
+      <w:tr>
+        <w:tc>
+          <w:tcPr>
+            <w:tcW w:w="3020" w:type="dxa"/>
+          </w:tcPr>
+          <w:p>
+            <w:pPr>
+              <w:jc w:val="center"/>
+              <w:rPr>
+                <w:sz w:val="24"/>
+                <w:szCs w:val="24"/>
+              </w:rPr>
+            </w:pPr>
+            <w:r>
+              <w:rPr>
+                <w:sz w:val="24"/>
+                <w:szCs w:val="24"/>
+              </w:rPr>
+              <w:t>Action</w:t>
+            </w:r>
+          </w:p>
+        </w:tc>
+        <w:tc>
+          <w:tcPr>
+            <w:tcW w:w="3021" w:type="dxa"/>
+            <w:gridSpan w:val="2"/>
+          </w:tcPr>
+          <w:p>
+            <w:pPr>
+              <w:jc w:val="center"/>
+              <w:rPr>
+                <w:sz w:val="24"/>
+                <w:szCs w:val="24"/>
+              </w:rPr>
+            </w:pPr>
+            <w:r>
+              <w:rPr>
+                <w:sz w:val="24"/>
+                <w:szCs w:val="24"/>
+              </w:rPr>
+              <w:t>Résultat Attendu</w:t>
+            </w:r>
+          </w:p>
+        </w:tc>
+        <w:tc>
+          <w:tcPr>
+            <w:tcW w:w="3021" w:type="dxa"/>
+          </w:tcPr>
+          <w:p>
+            <w:pPr>
+              <w:jc w:val="center"/>
+              <w:rPr>
+                <w:sz w:val="24"/>
+                <w:szCs w:val="24"/>
+              </w:rPr>
+            </w:pPr>
+            <w:r>
+              <w:rPr>
+                <w:sz w:val="24"/>
+                <w:szCs w:val="24"/>
+              </w:rPr>
+              <w:t>Résultat Obtenu</w:t>
+            </w:r>
+          </w:p>
+        </w:tc>
+      </w:tr>
+      <w:tr>
+        <w:tc>
+          <w:tcPr>
+            <w:tcW w:w="3020" w:type="dxa"/>
+          </w:tcPr>
+          <w:p>
+            <w:pPr>
+              <w:rPr>
+                <w:sz w:val="20"/>
+                <w:szCs w:val="20"/>
+              </w:rPr>
+            </w:pPr>
+          </w:p>
+        </w:tc>
+        <w:tc>
+          <w:tcPr>
+            <w:tcW w:w="3021" w:type="dxa"/>
+            <w:gridSpan w:val="2"/>
+          </w:tcPr>
+          <w:p>
+            <w:pPr>
+              <w:rPr>
+                <w:sz w:val="20"/>
+                <w:szCs w:val="20"/>
+              </w:rPr>
+            </w:pPr>
+          </w:p>
+        </w:tc>
+        <w:tc>
+          <w:tcPr>
+            <w:tcW w:w="3021" w:type="dxa"/>
+          </w:tcPr>
+          <w:p>
+            <w:pPr>
+              <w:rPr>
+                <w:sz w:val="20"/>
+                <w:szCs w:val="20"/>
+              </w:rPr>
+            </w:pPr>
+          </w:p>
+        </w:tc>
+      </w:tr>
+    </w:tbl>
+    <w:p>
+      <w:pPr>
+        <w:rPr>
+          <w:b/>
+          <w:sz w:val="20"/>
+          <w:szCs w:val="20"/>
+        </w:rPr>
+      </w:pPr>
+    </w:p>
+    <w:tbl>
+      <w:tblPr>
+        <w:tblStyle w:val="Grilledutableau"/>
+        <w:tblW w:w="0" w:type="auto"/>
+        <w:tblLook w:val="04A0" w:firstRow="1" w:lastRow="0" w:firstColumn="1" w:lastColumn="0" w:noHBand="0" w:noVBand="1"/>
+      </w:tblPr>
+      <w:tblGrid>
+        <w:gridCol w:w="3020"/>
+        <w:gridCol w:w="2220"/>
+        <w:gridCol w:w="801"/>
+        <w:gridCol w:w="3021"/>
+      </w:tblGrid>
+      <w:tr>
+        <w:trPr>
+          <w:trHeight w:val="374"/>
+        </w:trPr>
+        <w:tc>
+          <w:tcPr>
+            <w:tcW w:w="5240" w:type="dxa"/>
+            <w:gridSpan w:val="2"/>
+          </w:tcPr>
+          <w:p>
+            <w:pPr>
+              <w:pStyle w:val="TableParagraph"/>
+              <w:spacing w:before="57"/>
+              <w:ind w:left="45"/>
+              <w:rPr>
+                <w:rFonts w:ascii="Arial MT"/>
+                <w:sz w:val="19"/>
+              </w:rPr>
+            </w:pPr>
+            <w:r>
+              <w:rPr>
+                <w:rFonts w:ascii="Arial MT"/>
+                <w:sz w:val="19"/>
+              </w:rPr>
+              <w:t>Identification</w:t>
+            </w:r>
+            <w:r>
+              <w:rPr>
+                <w:rFonts w:ascii="Arial MT"/>
+                <w:spacing w:val="-7"/>
+                <w:sz w:val="19"/>
+              </w:rPr>
+              <w:t xml:space="preserve"> </w:t>
+            </w:r>
+            <w:r>
+              <w:rPr>
+                <w:rFonts w:ascii="Arial MT"/>
+                <w:sz w:val="19"/>
+              </w:rPr>
+              <w:t>du</w:t>
+            </w:r>
+            <w:r>
+              <w:rPr>
+                <w:rFonts w:ascii="Arial MT"/>
+                <w:spacing w:val="-7"/>
+                <w:sz w:val="19"/>
+              </w:rPr>
+              <w:t xml:space="preserve"> </w:t>
+            </w:r>
+            <w:r>
+              <w:rPr>
+                <w:rFonts w:ascii="Arial MT"/>
+                <w:sz w:val="19"/>
+              </w:rPr>
+              <w:t>test</w:t>
+            </w:r>
+            <w:r>
+              <w:rPr>
+                <w:rFonts w:ascii="Arial MT"/>
+                <w:spacing w:val="-8"/>
+                <w:sz w:val="19"/>
+              </w:rPr>
+              <w:t xml:space="preserve"> </w:t>
+            </w:r>
+            <w:r>
+              <w:rPr>
+                <w:rFonts w:ascii="Arial MT"/>
+                <w:sz w:val="19"/>
+              </w:rPr>
+              <w:t>:</w:t>
+            </w:r>
+            <w:r>
+              <w:rPr>
+                <w:rFonts w:ascii="Arial MT"/>
+                <w:spacing w:val="-2"/>
+                <w:sz w:val="19"/>
+              </w:rPr>
+              <w:t xml:space="preserve"> </w:t>
+            </w:r>
+            <w:r>
+              <w:rPr>
+                <w:rFonts w:ascii="Arial MT"/>
+                <w:sz w:val="19"/>
+              </w:rPr>
+              <w:t>Page</w:t>
+            </w:r>
+          </w:p>
+        </w:tc>
+        <w:tc>
+          <w:tcPr>
+            <w:tcW w:w="3822" w:type="dxa"/>
+            <w:gridSpan w:val="2"/>
+          </w:tcPr>
+          <w:p>
+            <w:pPr>
+              <w:pStyle w:val="TableParagraph"/>
+              <w:spacing w:before="57"/>
+              <w:ind w:left="45"/>
+              <w:rPr>
+                <w:rFonts w:ascii="Arial MT"/>
+                <w:sz w:val="19"/>
+              </w:rPr>
+            </w:pPr>
+            <w:r>
+              <w:rPr>
+                <w:rFonts w:ascii="Arial MT"/>
+                <w:sz w:val="19"/>
+              </w:rPr>
+              <w:t>Version</w:t>
+            </w:r>
+            <w:r>
+              <w:rPr>
+                <w:rFonts w:ascii="Arial MT"/>
+                <w:sz w:val="19"/>
+              </w:rPr>
+              <w:t> </w:t>
+            </w:r>
+            <w:r>
+              <w:rPr>
+                <w:rFonts w:ascii="Arial MT"/>
+                <w:sz w:val="19"/>
+              </w:rPr>
+              <w:t>: 1.0</w:t>
+            </w:r>
+          </w:p>
+        </w:tc>
+      </w:tr>
+      <w:tr>
+        <w:trPr>
+          <w:trHeight w:val="377"/>
+        </w:trPr>
+        <w:tc>
+          <w:tcPr>
+            <w:tcW w:w="9062" w:type="dxa"/>
+            <w:gridSpan w:val="4"/>
+          </w:tcPr>
+          <w:p>
+            <w:pPr>
+              <w:pStyle w:val="TableParagraph"/>
+              <w:spacing w:before="57"/>
+              <w:ind w:left="45"/>
+              <w:rPr>
+                <w:rFonts w:ascii="Arial MT" w:hAnsi="Arial MT"/>
+                <w:sz w:val="19"/>
+              </w:rPr>
+            </w:pPr>
+            <w:r>
+              <w:rPr>
+                <w:rFonts w:ascii="Arial MT" w:hAnsi="Arial MT"/>
+                <w:sz w:val="19"/>
+              </w:rPr>
+              <w:t>Description</w:t>
+            </w:r>
+            <w:r>
+              <w:rPr>
+                <w:rFonts w:ascii="Arial MT" w:hAnsi="Arial MT"/>
+                <w:spacing w:val="-5"/>
+                <w:sz w:val="19"/>
+              </w:rPr>
+              <w:t xml:space="preserve"> </w:t>
+            </w:r>
+            <w:r>
+              <w:rPr>
+                <w:rFonts w:ascii="Arial MT" w:hAnsi="Arial MT"/>
+                <w:sz w:val="19"/>
+              </w:rPr>
+              <w:t>du</w:t>
+            </w:r>
+            <w:r>
+              <w:rPr>
+                <w:rFonts w:ascii="Arial MT" w:hAnsi="Arial MT"/>
+                <w:spacing w:val="-6"/>
+                <w:sz w:val="19"/>
+              </w:rPr>
+              <w:t xml:space="preserve"> </w:t>
+            </w:r>
+            <w:r>
+              <w:rPr>
+                <w:rFonts w:ascii="Arial MT" w:hAnsi="Arial MT"/>
+                <w:sz w:val="19"/>
+              </w:rPr>
+              <w:t>test</w:t>
+            </w:r>
+            <w:r>
+              <w:rPr>
+                <w:rFonts w:ascii="Arial MT" w:hAnsi="Arial MT"/>
+                <w:spacing w:val="-6"/>
+                <w:sz w:val="19"/>
+              </w:rPr>
+              <w:t xml:space="preserve"> </w:t>
+            </w:r>
+            <w:r>
+              <w:rPr>
+                <w:rFonts w:ascii="Arial MT" w:hAnsi="Arial MT"/>
+                <w:sz w:val="19"/>
+              </w:rPr>
+              <w:t>:</w:t>
+            </w:r>
+            <w:r>
+              <w:rPr>
+                <w:rFonts w:ascii="Arial MT" w:hAnsi="Arial MT"/>
+                <w:spacing w:val="-1"/>
+                <w:sz w:val="19"/>
+              </w:rPr>
+              <w:t xml:space="preserve"> </w:t>
+            </w:r>
+            <w:r>
+              <w:rPr>
+                <w:rFonts w:ascii="Arial MT" w:hAnsi="Arial MT"/>
+                <w:sz w:val="19"/>
+              </w:rPr>
+              <w:t>Test</w:t>
+            </w:r>
+            <w:r>
+              <w:rPr>
+                <w:rFonts w:ascii="Arial MT" w:hAnsi="Arial MT"/>
+                <w:spacing w:val="-2"/>
+                <w:sz w:val="19"/>
+              </w:rPr>
+              <w:t xml:space="preserve"> </w:t>
+            </w:r>
+            <w:r>
+              <w:rPr>
+                <w:rFonts w:ascii="Arial MT" w:hAnsi="Arial MT"/>
+                <w:sz w:val="19"/>
+              </w:rPr>
+              <w:t xml:space="preserve">graphique de la page </w:t>
+            </w:r>
+          </w:p>
+        </w:tc>
+      </w:tr>
+      <w:tr>
+        <w:trPr>
+          <w:trHeight w:val="456"/>
+        </w:trPr>
+        <w:tc>
+          <w:tcPr>
+            <w:tcW w:w="9062" w:type="dxa"/>
+            <w:gridSpan w:val="4"/>
+          </w:tcPr>
+          <w:p>
+            <w:pPr>
+              <w:pStyle w:val="TableParagraph"/>
+              <w:spacing w:before="57"/>
+              <w:ind w:left="45"/>
+              <w:rPr>
+                <w:rFonts w:ascii="Times New Roman" w:hAnsi="Times New Roman"/>
+              </w:rPr>
+            </w:pPr>
+            <w:r>
+              <w:rPr>
+                <w:rFonts w:ascii="Arial MT"/>
+                <w:sz w:val="19"/>
+              </w:rPr>
+              <w:t>Responsable</w:t>
+            </w:r>
+            <w:r>
+              <w:rPr>
+                <w:rFonts w:ascii="Arial MT"/>
+                <w:spacing w:val="-9"/>
+                <w:sz w:val="19"/>
+              </w:rPr>
+              <w:t xml:space="preserve"> </w:t>
+            </w:r>
+            <w:r>
+              <w:rPr>
+                <w:rFonts w:ascii="Arial MT"/>
+                <w:sz w:val="19"/>
+              </w:rPr>
+              <w:t>:</w:t>
+            </w:r>
+            <w:r>
+              <w:rPr>
+                <w:rFonts w:ascii="Arial MT"/>
+                <w:spacing w:val="-3"/>
+                <w:sz w:val="19"/>
+              </w:rPr>
+              <w:t xml:space="preserve"> </w:t>
+            </w:r>
+            <w:r>
+              <w:rPr>
+                <w:rFonts w:ascii="Times New Roman" w:hAnsi="Times New Roman"/>
+              </w:rPr>
+              <w:t>Alexis</w:t>
+            </w:r>
+            <w:r>
+              <w:rPr>
+                <w:rFonts w:ascii="Times New Roman" w:hAnsi="Times New Roman"/>
+                <w:spacing w:val="27"/>
+              </w:rPr>
+              <w:t xml:space="preserve"> </w:t>
+            </w:r>
+            <w:r>
+              <w:rPr>
+                <w:rFonts w:ascii="Times New Roman" w:hAnsi="Times New Roman"/>
+              </w:rPr>
+              <w:t xml:space="preserve">Araujo, Antoine </w:t>
+            </w:r>
+            <w:proofErr w:type="spellStart"/>
+            <w:r>
+              <w:rPr>
+                <w:rFonts w:ascii="Times New Roman" w:hAnsi="Times New Roman"/>
+              </w:rPr>
+              <w:t>Bazire</w:t>
+            </w:r>
+            <w:proofErr w:type="spellEnd"/>
+            <w:r>
+              <w:rPr>
+                <w:rFonts w:ascii="Times New Roman" w:hAnsi="Times New Roman"/>
+              </w:rPr>
+              <w:t>, Samir Subra, Nino Pires</w:t>
+            </w:r>
+          </w:p>
+          <w:p>
+            <w:pPr>
+              <w:pStyle w:val="TableParagraph"/>
+              <w:spacing w:before="57"/>
+              <w:ind w:left="45"/>
+              <w:rPr>
+                <w:rFonts w:ascii="Arial MT"/>
+                <w:sz w:val="19"/>
+              </w:rPr>
+            </w:pPr>
+          </w:p>
+          <w:p>
+            <w:pPr>
+              <w:pStyle w:val="TableParagraph"/>
+              <w:spacing w:before="57"/>
+              <w:ind w:left="45"/>
+              <w:rPr>
+                <w:rFonts w:ascii="Arial MT"/>
+                <w:sz w:val="19"/>
+              </w:rPr>
+            </w:pPr>
+          </w:p>
+        </w:tc>
+      </w:tr>
+      <w:tr>
+        <w:tc>
+          <w:tcPr>
+            <w:tcW w:w="3020" w:type="dxa"/>
+          </w:tcPr>
+          <w:p>
+            <w:pPr>
+              <w:jc w:val="center"/>
+              <w:rPr>
+                <w:sz w:val="24"/>
+                <w:szCs w:val="24"/>
+              </w:rPr>
+            </w:pPr>
+            <w:r>
+              <w:rPr>
+                <w:sz w:val="24"/>
+                <w:szCs w:val="24"/>
+              </w:rPr>
+              <w:t>Action</w:t>
+            </w:r>
+          </w:p>
+        </w:tc>
+        <w:tc>
+          <w:tcPr>
+            <w:tcW w:w="3021" w:type="dxa"/>
+            <w:gridSpan w:val="2"/>
+          </w:tcPr>
+          <w:p>
+            <w:pPr>
+              <w:jc w:val="center"/>
+              <w:rPr>
+                <w:sz w:val="24"/>
+                <w:szCs w:val="24"/>
+              </w:rPr>
+            </w:pPr>
+            <w:r>
+              <w:rPr>
+                <w:sz w:val="24"/>
+                <w:szCs w:val="24"/>
+              </w:rPr>
+              <w:t>Résultat Attendu</w:t>
+            </w:r>
+          </w:p>
+        </w:tc>
+        <w:tc>
+          <w:tcPr>
+            <w:tcW w:w="3021" w:type="dxa"/>
+          </w:tcPr>
+          <w:p>
+            <w:pPr>
+              <w:jc w:val="center"/>
+              <w:rPr>
+                <w:sz w:val="24"/>
+                <w:szCs w:val="24"/>
+              </w:rPr>
+            </w:pPr>
+            <w:r>
+              <w:rPr>
+                <w:sz w:val="24"/>
+                <w:szCs w:val="24"/>
+              </w:rPr>
+              <w:t>Résultat Obtenu</w:t>
+            </w:r>
+          </w:p>
+        </w:tc>
+      </w:tr>
+      <w:tr>
+        <w:tc>
+          <w:tcPr>
+            <w:tcW w:w="3020" w:type="dxa"/>
+          </w:tcPr>
+          <w:p>
+            <w:pPr>
+              <w:rPr>
+                <w:sz w:val="20"/>
+                <w:szCs w:val="20"/>
+              </w:rPr>
+            </w:pPr>
+          </w:p>
+        </w:tc>
+        <w:tc>
+          <w:tcPr>
+            <w:tcW w:w="3021" w:type="dxa"/>
+            <w:gridSpan w:val="2"/>
+          </w:tcPr>
+          <w:p>
+            <w:pPr>
+              <w:rPr>
+                <w:sz w:val="20"/>
+                <w:szCs w:val="20"/>
+              </w:rPr>
+            </w:pPr>
+          </w:p>
+        </w:tc>
+        <w:tc>
+          <w:tcPr>
+            <w:tcW w:w="3021" w:type="dxa"/>
+          </w:tcPr>
+          <w:p>
+            <w:pPr>
+              <w:rPr>
+                <w:sz w:val="20"/>
+                <w:szCs w:val="20"/>
+              </w:rPr>
+            </w:pPr>
+          </w:p>
+        </w:tc>
+      </w:tr>
+    </w:tbl>
+    <w:p>
+      <w:pPr>
+        <w:rPr>
+          <w:b/>
+          <w:sz w:val="20"/>
+          <w:szCs w:val="20"/>
+        </w:rPr>
+      </w:pPr>
+    </w:p>
+    <w:p>
+      <w:pPr>
+        <w:pStyle w:val="Paragraphedeliste"/>
+        <w:ind w:left="1440"/>
+        <w:rPr>
+          <w:b/>
+          <w:sz w:val="20"/>
+          <w:szCs w:val="20"/>
+        </w:rPr>
+      </w:pPr>
+    </w:p>
     <w:p>
       <w:pPr>
         <w:pStyle w:val="Paragraphedeliste"/>
@@ -2008,33 +5418,18 @@
         </w:numPr>
         <w:rPr>
           <w:b/>
-          <w:sz w:val="20"/>
-          <w:szCs w:val="20"/>
         </w:rPr>
       </w:pPr>
       <w:r>
         <w:rPr>
           <w:b/>
-          <w:sz w:val="20"/>
-          <w:szCs w:val="20"/>
-        </w:rPr>
-        <w:lastRenderedPageBreak/>
-        <w:t>Conclusi</w:t>
-      </w:r>
-      <w:bookmarkStart w:id="0" w:name="_GoBack"/>
-      <w:bookmarkEnd w:id="0"/>
-      <w:r>
-        <w:rPr>
-          <w:b/>
-          <w:sz w:val="20"/>
-          <w:szCs w:val="20"/>
-        </w:rPr>
-        <w:t>ons des tests d’acceptation</w:t>
+        </w:rPr>
+        <w:t>Conclusions des tests d’acceptation</w:t>
       </w:r>
     </w:p>
     <w:sectPr>
       <w:pgSz w:w="11906" w:h="16838"/>
-      <w:pgMar w:top="1417" w:right="1417" w:bottom="1417" w:left="1417" w:header="708" w:footer="708" w:gutter="0"/>
+      <w:pgMar w:top="1417" w:right="1417" w:bottom="1135" w:left="1417" w:header="708" w:footer="708" w:gutter="0"/>
       <w:cols w:space="708"/>
       <w:docGrid w:linePitch="360"/>
     </w:sectPr>

</xml_diff>

<commit_message>
mise sur git le Recueil des besoins
</commit_message>
<xml_diff>
--- a/Premier_Livrable/Dossier_du_premier_livrable/5.Test/Dossier_de_test/Document_Test.docx
+++ b/Premier_Livrable/Dossier_du_premier_livrable/5.Test/Dossier_de_test/Document_Test.docx
@@ -2140,14 +2140,7 @@
                 <w:sz w:val="20"/>
                 <w:szCs w:val="20"/>
               </w:rPr>
-              <w:t xml:space="preserve">Affichage du bouton </w:t>
-            </w:r>
-            <w:r>
-              <w:rPr>
-                <w:sz w:val="20"/>
-                <w:szCs w:val="20"/>
-              </w:rPr>
-              <w:t>« s’inscrire »</w:t>
+              <w:t>Affichage du bouton « s’inscrire »</w:t>
             </w:r>
           </w:p>
         </w:tc>
@@ -2168,21 +2161,7 @@
                 <w:sz w:val="20"/>
                 <w:szCs w:val="20"/>
               </w:rPr>
-              <w:t xml:space="preserve">Bouton </w:t>
-            </w:r>
-            <w:r>
-              <w:rPr>
-                <w:sz w:val="20"/>
-                <w:szCs w:val="20"/>
-              </w:rPr>
-              <w:t>d’inscription</w:t>
-            </w:r>
-            <w:r>
-              <w:rPr>
-                <w:sz w:val="20"/>
-                <w:szCs w:val="20"/>
-              </w:rPr>
-              <w:t xml:space="preserve"> placé sur l’entête à droite</w:t>
+              <w:t>Bouton d’inscription placé sur l’entête à droite</w:t>
             </w:r>
           </w:p>
         </w:tc>
@@ -2695,6 +2674,13 @@
               </w:rPr>
               <w:t xml:space="preserve">Page </w:t>
             </w:r>
+            <w:r>
+              <w:rPr>
+                <w:rFonts w:ascii="Arial MT"/>
+                <w:sz w:val="19"/>
+              </w:rPr>
+              <w:t>de connexion</w:t>
+            </w:r>
           </w:p>
         </w:tc>
         <w:tc>
@@ -3031,6 +3017,13 @@
                 <w:szCs w:val="20"/>
               </w:rPr>
             </w:pPr>
+            <w:r>
+              <w:rPr>
+                <w:sz w:val="20"/>
+                <w:szCs w:val="20"/>
+              </w:rPr>
+              <w:t>Afficher le logo</w:t>
+            </w:r>
           </w:p>
         </w:tc>
         <w:tc>
@@ -3045,6 +3038,13 @@
                 <w:szCs w:val="20"/>
               </w:rPr>
             </w:pPr>
+            <w:r>
+              <w:rPr>
+                <w:sz w:val="20"/>
+                <w:szCs w:val="20"/>
+              </w:rPr>
+              <w:t>Logo au centre haut de la page</w:t>
+            </w:r>
           </w:p>
         </w:tc>
         <w:tc>
@@ -3058,6 +3058,330 @@
                 <w:szCs w:val="20"/>
               </w:rPr>
             </w:pPr>
+            <w:r>
+              <w:rPr>
+                <w:sz w:val="20"/>
+                <w:szCs w:val="20"/>
+              </w:rPr>
+              <w:t>OK</w:t>
+            </w:r>
+          </w:p>
+        </w:tc>
+      </w:tr>
+      <w:tr>
+        <w:tc>
+          <w:tcPr>
+            <w:tcW w:w="3020" w:type="dxa"/>
+          </w:tcPr>
+          <w:p>
+            <w:pPr>
+              <w:rPr>
+                <w:sz w:val="20"/>
+                <w:szCs w:val="20"/>
+              </w:rPr>
+            </w:pPr>
+            <w:r>
+              <w:rPr>
+                <w:sz w:val="20"/>
+                <w:szCs w:val="20"/>
+              </w:rPr>
+              <w:t>Afficher un formulaire</w:t>
+            </w:r>
+          </w:p>
+        </w:tc>
+        <w:tc>
+          <w:tcPr>
+            <w:tcW w:w="3021" w:type="dxa"/>
+            <w:gridSpan w:val="2"/>
+          </w:tcPr>
+          <w:p>
+            <w:pPr>
+              <w:rPr>
+                <w:sz w:val="20"/>
+                <w:szCs w:val="20"/>
+              </w:rPr>
+            </w:pPr>
+            <w:r>
+              <w:rPr>
+                <w:sz w:val="20"/>
+                <w:szCs w:val="20"/>
+              </w:rPr>
+              <w:t>Formulaire au centre de la page</w:t>
+            </w:r>
+          </w:p>
+        </w:tc>
+        <w:tc>
+          <w:tcPr>
+            <w:tcW w:w="3021" w:type="dxa"/>
+          </w:tcPr>
+          <w:p>
+            <w:pPr>
+              <w:rPr>
+                <w:sz w:val="20"/>
+                <w:szCs w:val="20"/>
+              </w:rPr>
+            </w:pPr>
+            <w:r>
+              <w:rPr>
+                <w:sz w:val="20"/>
+                <w:szCs w:val="20"/>
+              </w:rPr>
+              <w:t>OK</w:t>
+            </w:r>
+          </w:p>
+        </w:tc>
+      </w:tr>
+      <w:tr>
+        <w:tc>
+          <w:tcPr>
+            <w:tcW w:w="3020" w:type="dxa"/>
+          </w:tcPr>
+          <w:p>
+            <w:pPr>
+              <w:rPr>
+                <w:sz w:val="20"/>
+                <w:szCs w:val="20"/>
+              </w:rPr>
+            </w:pPr>
+            <w:r>
+              <w:rPr>
+                <w:sz w:val="20"/>
+                <w:szCs w:val="20"/>
+              </w:rPr>
+              <w:t>Afficher « se connecter »</w:t>
+            </w:r>
+          </w:p>
+        </w:tc>
+        <w:tc>
+          <w:tcPr>
+            <w:tcW w:w="3021" w:type="dxa"/>
+            <w:gridSpan w:val="2"/>
+          </w:tcPr>
+          <w:p>
+            <w:pPr>
+              <w:rPr>
+                <w:sz w:val="20"/>
+                <w:szCs w:val="20"/>
+              </w:rPr>
+            </w:pPr>
+            <w:r>
+              <w:rPr>
+                <w:sz w:val="20"/>
+                <w:szCs w:val="20"/>
+              </w:rPr>
+              <w:t>Se connecter est en haut du formulaire, au centre de celui ci</w:t>
+            </w:r>
+          </w:p>
+        </w:tc>
+        <w:tc>
+          <w:tcPr>
+            <w:tcW w:w="3021" w:type="dxa"/>
+          </w:tcPr>
+          <w:p>
+            <w:pPr>
+              <w:rPr>
+                <w:sz w:val="20"/>
+                <w:szCs w:val="20"/>
+              </w:rPr>
+            </w:pPr>
+            <w:r>
+              <w:rPr>
+                <w:sz w:val="20"/>
+                <w:szCs w:val="20"/>
+              </w:rPr>
+              <w:t>OK</w:t>
+            </w:r>
+          </w:p>
+        </w:tc>
+      </w:tr>
+      <w:tr>
+        <w:tc>
+          <w:tcPr>
+            <w:tcW w:w="3020" w:type="dxa"/>
+          </w:tcPr>
+          <w:p>
+            <w:pPr>
+              <w:rPr>
+                <w:sz w:val="20"/>
+                <w:szCs w:val="20"/>
+              </w:rPr>
+            </w:pPr>
+            <w:r>
+              <w:rPr>
+                <w:sz w:val="20"/>
+                <w:szCs w:val="20"/>
+              </w:rPr>
+              <w:t>Pouvoir entrer une adresse et un mot de passe</w:t>
+            </w:r>
+          </w:p>
+        </w:tc>
+        <w:tc>
+          <w:tcPr>
+            <w:tcW w:w="3021" w:type="dxa"/>
+            <w:gridSpan w:val="2"/>
+          </w:tcPr>
+          <w:p>
+            <w:pPr>
+              <w:rPr>
+                <w:sz w:val="20"/>
+                <w:szCs w:val="20"/>
+              </w:rPr>
+            </w:pPr>
+            <w:r>
+              <w:rPr>
+                <w:sz w:val="20"/>
+                <w:szCs w:val="20"/>
+              </w:rPr>
+              <w:t>Input au centre du formulaire pour l’adresse et le mot de passe</w:t>
+            </w:r>
+          </w:p>
+        </w:tc>
+        <w:tc>
+          <w:tcPr>
+            <w:tcW w:w="3021" w:type="dxa"/>
+          </w:tcPr>
+          <w:p>
+            <w:pPr>
+              <w:rPr>
+                <w:sz w:val="20"/>
+                <w:szCs w:val="20"/>
+              </w:rPr>
+            </w:pPr>
+            <w:r>
+              <w:rPr>
+                <w:sz w:val="20"/>
+                <w:szCs w:val="20"/>
+              </w:rPr>
+              <w:t>OK</w:t>
+            </w:r>
+          </w:p>
+        </w:tc>
+      </w:tr>
+      <w:tr>
+        <w:tc>
+          <w:tcPr>
+            <w:tcW w:w="3020" w:type="dxa"/>
+          </w:tcPr>
+          <w:p>
+            <w:pPr>
+              <w:rPr>
+                <w:sz w:val="20"/>
+                <w:szCs w:val="20"/>
+              </w:rPr>
+            </w:pPr>
+            <w:r>
+              <w:rPr>
+                <w:sz w:val="20"/>
+                <w:szCs w:val="20"/>
+              </w:rPr>
+              <w:t>Afficher un bouton « valider »</w:t>
+            </w:r>
+          </w:p>
+        </w:tc>
+        <w:tc>
+          <w:tcPr>
+            <w:tcW w:w="3021" w:type="dxa"/>
+            <w:gridSpan w:val="2"/>
+          </w:tcPr>
+          <w:p>
+            <w:pPr>
+              <w:rPr>
+                <w:sz w:val="20"/>
+                <w:szCs w:val="20"/>
+              </w:rPr>
+            </w:pPr>
+            <w:r>
+              <w:rPr>
+                <w:sz w:val="20"/>
+                <w:szCs w:val="20"/>
+              </w:rPr>
+              <w:t>Bouton valider pour pouvoir valider le formulaire, en rose</w:t>
+            </w:r>
+          </w:p>
+        </w:tc>
+        <w:tc>
+          <w:tcPr>
+            <w:tcW w:w="3021" w:type="dxa"/>
+          </w:tcPr>
+          <w:p>
+            <w:pPr>
+              <w:rPr>
+                <w:sz w:val="20"/>
+                <w:szCs w:val="20"/>
+              </w:rPr>
+            </w:pPr>
+            <w:r>
+              <w:rPr>
+                <w:sz w:val="20"/>
+                <w:szCs w:val="20"/>
+              </w:rPr>
+              <w:t>OK</w:t>
+            </w:r>
+          </w:p>
+        </w:tc>
+      </w:tr>
+      <w:tr>
+        <w:tc>
+          <w:tcPr>
+            <w:tcW w:w="3020" w:type="dxa"/>
+          </w:tcPr>
+          <w:p>
+            <w:pPr>
+              <w:rPr>
+                <w:sz w:val="20"/>
+                <w:szCs w:val="20"/>
+              </w:rPr>
+            </w:pPr>
+            <w:r>
+              <w:rPr>
+                <w:sz w:val="20"/>
+                <w:szCs w:val="20"/>
+              </w:rPr>
+              <w:t>Afficher un lien « mot de passe oublié »</w:t>
+            </w:r>
+          </w:p>
+        </w:tc>
+        <w:tc>
+          <w:tcPr>
+            <w:tcW w:w="3021" w:type="dxa"/>
+            <w:gridSpan w:val="2"/>
+          </w:tcPr>
+          <w:p>
+            <w:pPr>
+              <w:rPr>
+                <w:sz w:val="20"/>
+                <w:szCs w:val="20"/>
+              </w:rPr>
+            </w:pPr>
+            <w:r>
+              <w:rPr>
+                <w:sz w:val="20"/>
+                <w:szCs w:val="20"/>
+              </w:rPr>
+              <w:t>Lien en bas du formulaire à gauche</w:t>
+            </w:r>
+          </w:p>
+        </w:tc>
+        <w:tc>
+          <w:tcPr>
+            <w:tcW w:w="3021" w:type="dxa"/>
+          </w:tcPr>
+          <w:p>
+            <w:pPr>
+              <w:rPr>
+                <w:sz w:val="20"/>
+                <w:szCs w:val="20"/>
+              </w:rPr>
+            </w:pPr>
+            <w:r>
+              <w:rPr>
+                <w:sz w:val="20"/>
+                <w:szCs w:val="20"/>
+              </w:rPr>
+              <w:t>OK</w:t>
+            </w:r>
+            <w:bookmarkStart w:id="0" w:name="_GoBack"/>
+            <w:bookmarkEnd w:id="0"/>
           </w:p>
         </w:tc>
       </w:tr>
@@ -3332,8 +3656,6 @@
                 <w:rFonts w:ascii="Times New Roman" w:hAnsi="Times New Roman"/>
               </w:rPr>
             </w:pPr>
-            <w:bookmarkStart w:id="0" w:name="_GoBack"/>
-            <w:bookmarkEnd w:id="0"/>
             <w:r>
               <w:rPr>
                 <w:rFonts w:ascii="Arial MT"/>
@@ -3907,6 +4229,7 @@
                 <w:sz w:val="24"/>
                 <w:szCs w:val="24"/>
               </w:rPr>
+              <w:lastRenderedPageBreak/>
               <w:t>Action</w:t>
             </w:r>
           </w:p>
@@ -4363,7 +4686,6 @@
                 <w:sz w:val="24"/>
                 <w:szCs w:val="24"/>
               </w:rPr>
-              <w:lastRenderedPageBreak/>
               <w:t>Action</w:t>
             </w:r>
           </w:p>

</xml_diff>

<commit_message>
Completez rapport et document de test
</commit_message>
<xml_diff>
--- a/Premier_Livrable/Dossier_du_premier_livrable/5.Test/Dossier_de_test/Document_Test.docx
+++ b/Premier_Livrable/Dossier_du_premier_livrable/5.Test/Dossier_de_test/Document_Test.docx
@@ -3380,12 +3380,170 @@
               </w:rPr>
               <w:t>OK</w:t>
             </w:r>
-            <w:bookmarkStart w:id="0" w:name="_GoBack"/>
-            <w:bookmarkEnd w:id="0"/>
+          </w:p>
+        </w:tc>
+      </w:tr>
+      <w:tr>
+        <w:tc>
+          <w:tcPr>
+            <w:tcW w:w="3020" w:type="dxa"/>
+          </w:tcPr>
+          <w:p>
+            <w:pPr>
+              <w:rPr>
+                <w:sz w:val="20"/>
+                <w:szCs w:val="20"/>
+              </w:rPr>
+            </w:pPr>
+            <w:r>
+              <w:rPr>
+                <w:sz w:val="20"/>
+                <w:szCs w:val="20"/>
+              </w:rPr>
+              <w:t xml:space="preserve">Affichage du </w:t>
+            </w:r>
+            <w:proofErr w:type="spellStart"/>
+            <w:r>
+              <w:rPr>
+                <w:sz w:val="20"/>
+                <w:szCs w:val="20"/>
+              </w:rPr>
+              <w:t>footeur</w:t>
+            </w:r>
+            <w:proofErr w:type="spellEnd"/>
+          </w:p>
+        </w:tc>
+        <w:tc>
+          <w:tcPr>
+            <w:tcW w:w="3021" w:type="dxa"/>
+            <w:gridSpan w:val="2"/>
+          </w:tcPr>
+          <w:p>
+            <w:pPr>
+              <w:rPr>
+                <w:sz w:val="20"/>
+                <w:szCs w:val="20"/>
+              </w:rPr>
+            </w:pPr>
+            <w:r>
+              <w:rPr>
+                <w:sz w:val="20"/>
+                <w:szCs w:val="20"/>
+              </w:rPr>
+              <w:t xml:space="preserve">Le </w:t>
+            </w:r>
+            <w:proofErr w:type="spellStart"/>
+            <w:r>
+              <w:rPr>
+                <w:sz w:val="20"/>
+                <w:szCs w:val="20"/>
+              </w:rPr>
+              <w:t>footeur</w:t>
+            </w:r>
+            <w:proofErr w:type="spellEnd"/>
+            <w:r>
+              <w:rPr>
+                <w:sz w:val="20"/>
+                <w:szCs w:val="20"/>
+              </w:rPr>
+              <w:t xml:space="preserve"> placé en dessous de la page</w:t>
+            </w:r>
+          </w:p>
+        </w:tc>
+        <w:tc>
+          <w:tcPr>
+            <w:tcW w:w="3021" w:type="dxa"/>
+          </w:tcPr>
+          <w:p>
+            <w:pPr>
+              <w:rPr>
+                <w:sz w:val="20"/>
+                <w:szCs w:val="20"/>
+              </w:rPr>
+            </w:pPr>
+            <w:r>
+              <w:rPr>
+                <w:sz w:val="20"/>
+                <w:szCs w:val="20"/>
+              </w:rPr>
+              <w:t>OK</w:t>
+            </w:r>
+          </w:p>
+        </w:tc>
+      </w:tr>
+      <w:tr>
+        <w:tc>
+          <w:tcPr>
+            <w:tcW w:w="3020" w:type="dxa"/>
+          </w:tcPr>
+          <w:p>
+            <w:pPr>
+              <w:rPr>
+                <w:sz w:val="20"/>
+                <w:szCs w:val="20"/>
+              </w:rPr>
+            </w:pPr>
+            <w:r>
+              <w:rPr>
+                <w:sz w:val="20"/>
+                <w:szCs w:val="20"/>
+              </w:rPr>
+              <w:t>Affichage de la couleur</w:t>
+            </w:r>
+          </w:p>
+        </w:tc>
+        <w:tc>
+          <w:tcPr>
+            <w:tcW w:w="3021" w:type="dxa"/>
+            <w:gridSpan w:val="2"/>
+          </w:tcPr>
+          <w:p>
+            <w:pPr>
+              <w:rPr>
+                <w:sz w:val="20"/>
+                <w:szCs w:val="20"/>
+              </w:rPr>
+            </w:pPr>
+            <w:r>
+              <w:rPr>
+                <w:sz w:val="20"/>
+                <w:szCs w:val="20"/>
+              </w:rPr>
+              <w:t>Afficher la bonne couleur qui correspond</w:t>
+            </w:r>
+          </w:p>
+        </w:tc>
+        <w:tc>
+          <w:tcPr>
+            <w:tcW w:w="3021" w:type="dxa"/>
+          </w:tcPr>
+          <w:p>
+            <w:pPr>
+              <w:rPr>
+                <w:sz w:val="20"/>
+                <w:szCs w:val="20"/>
+              </w:rPr>
+            </w:pPr>
+            <w:r>
+              <w:rPr>
+                <w:sz w:val="20"/>
+                <w:szCs w:val="20"/>
+              </w:rPr>
+              <w:t>OK</w:t>
+            </w:r>
           </w:p>
         </w:tc>
       </w:tr>
     </w:tbl>
+    <w:p>
+      <w:pPr>
+        <w:rPr>
+          <w:b/>
+          <w:sz w:val="20"/>
+          <w:szCs w:val="20"/>
+        </w:rPr>
+      </w:pPr>
+    </w:p>
     <w:p>
       <w:pPr>
         <w:rPr>
@@ -3493,6 +3651,27 @@
               </w:rPr>
               <w:t>Page</w:t>
             </w:r>
+            <w:r>
+              <w:rPr>
+                <w:rFonts w:ascii="Arial MT"/>
+                <w:sz w:val="19"/>
+              </w:rPr>
+              <w:t xml:space="preserve"> d</w:t>
+            </w:r>
+            <w:r>
+              <w:rPr>
+                <w:rFonts w:ascii="Arial MT"/>
+                <w:sz w:val="19"/>
+              </w:rPr>
+              <w:t>’</w:t>
+            </w:r>
+            <w:r>
+              <w:rPr>
+                <w:rFonts w:ascii="Arial MT"/>
+                <w:sz w:val="19"/>
+              </w:rPr>
+              <w:t>inscription</w:t>
+            </w:r>
           </w:p>
         </w:tc>
         <w:tc>
@@ -3822,6 +4001,13 @@
                 <w:szCs w:val="20"/>
               </w:rPr>
             </w:pPr>
+            <w:r>
+              <w:rPr>
+                <w:sz w:val="20"/>
+                <w:szCs w:val="20"/>
+              </w:rPr>
+              <w:t>Afficher le logo</w:t>
+            </w:r>
           </w:p>
         </w:tc>
         <w:tc>
@@ -3836,6 +4022,13 @@
                 <w:szCs w:val="20"/>
               </w:rPr>
             </w:pPr>
+            <w:r>
+              <w:rPr>
+                <w:sz w:val="20"/>
+                <w:szCs w:val="20"/>
+              </w:rPr>
+              <w:t>Logo au centre haut de la page</w:t>
+            </w:r>
           </w:p>
         </w:tc>
         <w:tc>
@@ -3849,6 +4042,496 @@
                 <w:szCs w:val="20"/>
               </w:rPr>
             </w:pPr>
+            <w:r>
+              <w:rPr>
+                <w:sz w:val="20"/>
+                <w:szCs w:val="20"/>
+              </w:rPr>
+              <w:t>OK</w:t>
+            </w:r>
+          </w:p>
+        </w:tc>
+      </w:tr>
+      <w:tr>
+        <w:tc>
+          <w:tcPr>
+            <w:tcW w:w="3020" w:type="dxa"/>
+          </w:tcPr>
+          <w:p>
+            <w:pPr>
+              <w:rPr>
+                <w:sz w:val="20"/>
+                <w:szCs w:val="20"/>
+              </w:rPr>
+            </w:pPr>
+            <w:r>
+              <w:rPr>
+                <w:sz w:val="20"/>
+                <w:szCs w:val="20"/>
+              </w:rPr>
+              <w:t>Afficher un formulaire</w:t>
+            </w:r>
+          </w:p>
+        </w:tc>
+        <w:tc>
+          <w:tcPr>
+            <w:tcW w:w="3021" w:type="dxa"/>
+            <w:gridSpan w:val="2"/>
+          </w:tcPr>
+          <w:p>
+            <w:pPr>
+              <w:rPr>
+                <w:sz w:val="20"/>
+                <w:szCs w:val="20"/>
+              </w:rPr>
+            </w:pPr>
+            <w:r>
+              <w:rPr>
+                <w:sz w:val="20"/>
+                <w:szCs w:val="20"/>
+              </w:rPr>
+              <w:t>Formulaire au centre de la page</w:t>
+            </w:r>
+          </w:p>
+        </w:tc>
+        <w:tc>
+          <w:tcPr>
+            <w:tcW w:w="3021" w:type="dxa"/>
+          </w:tcPr>
+          <w:p>
+            <w:pPr>
+              <w:rPr>
+                <w:sz w:val="20"/>
+                <w:szCs w:val="20"/>
+              </w:rPr>
+            </w:pPr>
+            <w:r>
+              <w:rPr>
+                <w:sz w:val="20"/>
+                <w:szCs w:val="20"/>
+              </w:rPr>
+              <w:t>OK</w:t>
+            </w:r>
+          </w:p>
+        </w:tc>
+      </w:tr>
+      <w:tr>
+        <w:tc>
+          <w:tcPr>
+            <w:tcW w:w="3020" w:type="dxa"/>
+          </w:tcPr>
+          <w:p>
+            <w:pPr>
+              <w:rPr>
+                <w:sz w:val="20"/>
+                <w:szCs w:val="20"/>
+              </w:rPr>
+            </w:pPr>
+            <w:r>
+              <w:rPr>
+                <w:sz w:val="20"/>
+                <w:szCs w:val="20"/>
+              </w:rPr>
+              <w:t>Afficher « s</w:t>
+            </w:r>
+            <w:r>
+              <w:rPr>
+                <w:sz w:val="20"/>
+                <w:szCs w:val="20"/>
+              </w:rPr>
+              <w:t>’inscrire</w:t>
+            </w:r>
+            <w:r>
+              <w:rPr>
+                <w:sz w:val="20"/>
+                <w:szCs w:val="20"/>
+              </w:rPr>
+              <w:t> »</w:t>
+            </w:r>
+          </w:p>
+        </w:tc>
+        <w:tc>
+          <w:tcPr>
+            <w:tcW w:w="3021" w:type="dxa"/>
+            <w:gridSpan w:val="2"/>
+          </w:tcPr>
+          <w:p>
+            <w:pPr>
+              <w:rPr>
+                <w:sz w:val="20"/>
+                <w:szCs w:val="20"/>
+              </w:rPr>
+            </w:pPr>
+            <w:r>
+              <w:rPr>
+                <w:sz w:val="20"/>
+                <w:szCs w:val="20"/>
+              </w:rPr>
+              <w:t>S</w:t>
+            </w:r>
+            <w:r>
+              <w:rPr>
+                <w:sz w:val="20"/>
+                <w:szCs w:val="20"/>
+              </w:rPr>
+              <w:t>’inscrire</w:t>
+            </w:r>
+            <w:r>
+              <w:rPr>
+                <w:sz w:val="20"/>
+                <w:szCs w:val="20"/>
+              </w:rPr>
+              <w:t xml:space="preserve"> est en haut du formulaire, au centre de celui ci</w:t>
+            </w:r>
+          </w:p>
+        </w:tc>
+        <w:tc>
+          <w:tcPr>
+            <w:tcW w:w="3021" w:type="dxa"/>
+          </w:tcPr>
+          <w:p>
+            <w:pPr>
+              <w:rPr>
+                <w:sz w:val="20"/>
+                <w:szCs w:val="20"/>
+              </w:rPr>
+            </w:pPr>
+            <w:r>
+              <w:rPr>
+                <w:sz w:val="20"/>
+                <w:szCs w:val="20"/>
+              </w:rPr>
+              <w:t>OK</w:t>
+            </w:r>
+          </w:p>
+        </w:tc>
+      </w:tr>
+      <w:tr>
+        <w:tc>
+          <w:tcPr>
+            <w:tcW w:w="3020" w:type="dxa"/>
+          </w:tcPr>
+          <w:p>
+            <w:pPr>
+              <w:rPr>
+                <w:sz w:val="20"/>
+                <w:szCs w:val="20"/>
+              </w:rPr>
+            </w:pPr>
+            <w:r>
+              <w:rPr>
+                <w:sz w:val="20"/>
+                <w:szCs w:val="20"/>
+              </w:rPr>
+              <w:lastRenderedPageBreak/>
+              <w:t xml:space="preserve">Pouvoir entrer </w:t>
+            </w:r>
+            <w:r>
+              <w:rPr>
+                <w:sz w:val="20"/>
+                <w:szCs w:val="20"/>
+              </w:rPr>
+              <w:t xml:space="preserve">un nom utilisateur, </w:t>
+            </w:r>
+            <w:r>
+              <w:rPr>
+                <w:sz w:val="20"/>
+                <w:szCs w:val="20"/>
+              </w:rPr>
+              <w:t>une adresse et un mot de passe</w:t>
+            </w:r>
+            <w:r>
+              <w:rPr>
+                <w:sz w:val="20"/>
+                <w:szCs w:val="20"/>
+              </w:rPr>
+              <w:t>, ainsi que sa confirmation</w:t>
+            </w:r>
+          </w:p>
+        </w:tc>
+        <w:tc>
+          <w:tcPr>
+            <w:tcW w:w="3021" w:type="dxa"/>
+            <w:gridSpan w:val="2"/>
+          </w:tcPr>
+          <w:p>
+            <w:pPr>
+              <w:rPr>
+                <w:sz w:val="20"/>
+                <w:szCs w:val="20"/>
+              </w:rPr>
+            </w:pPr>
+            <w:r>
+              <w:rPr>
+                <w:sz w:val="20"/>
+                <w:szCs w:val="20"/>
+              </w:rPr>
+              <w:t>Inpu</w:t>
+            </w:r>
+            <w:bookmarkStart w:id="0" w:name="_GoBack"/>
+            <w:bookmarkEnd w:id="0"/>
+            <w:r>
+              <w:rPr>
+                <w:sz w:val="20"/>
+                <w:szCs w:val="20"/>
+              </w:rPr>
+              <w:t>t au centre du formulaire pour</w:t>
+            </w:r>
+            <w:r>
+              <w:rPr>
+                <w:sz w:val="20"/>
+                <w:szCs w:val="20"/>
+              </w:rPr>
+              <w:t xml:space="preserve"> le nom d’utilisateur,</w:t>
+            </w:r>
+            <w:r>
+              <w:rPr>
+                <w:sz w:val="20"/>
+                <w:szCs w:val="20"/>
+              </w:rPr>
+              <w:t xml:space="preserve"> l’adresse et le mot de passe</w:t>
+            </w:r>
+            <w:r>
+              <w:rPr>
+                <w:sz w:val="20"/>
+                <w:szCs w:val="20"/>
+              </w:rPr>
+              <w:t xml:space="preserve"> et sa confirmation</w:t>
+            </w:r>
+          </w:p>
+        </w:tc>
+        <w:tc>
+          <w:tcPr>
+            <w:tcW w:w="3021" w:type="dxa"/>
+          </w:tcPr>
+          <w:p>
+            <w:pPr>
+              <w:rPr>
+                <w:sz w:val="20"/>
+                <w:szCs w:val="20"/>
+              </w:rPr>
+            </w:pPr>
+            <w:r>
+              <w:rPr>
+                <w:sz w:val="20"/>
+                <w:szCs w:val="20"/>
+              </w:rPr>
+              <w:t>OK</w:t>
+            </w:r>
+          </w:p>
+        </w:tc>
+      </w:tr>
+      <w:tr>
+        <w:tc>
+          <w:tcPr>
+            <w:tcW w:w="3020" w:type="dxa"/>
+          </w:tcPr>
+          <w:p>
+            <w:pPr>
+              <w:rPr>
+                <w:sz w:val="20"/>
+                <w:szCs w:val="20"/>
+              </w:rPr>
+            </w:pPr>
+            <w:r>
+              <w:rPr>
+                <w:sz w:val="20"/>
+                <w:szCs w:val="20"/>
+              </w:rPr>
+              <w:t>Afficher un bouton « valider »</w:t>
+            </w:r>
+          </w:p>
+        </w:tc>
+        <w:tc>
+          <w:tcPr>
+            <w:tcW w:w="3021" w:type="dxa"/>
+            <w:gridSpan w:val="2"/>
+          </w:tcPr>
+          <w:p>
+            <w:pPr>
+              <w:rPr>
+                <w:sz w:val="20"/>
+                <w:szCs w:val="20"/>
+              </w:rPr>
+            </w:pPr>
+            <w:r>
+              <w:rPr>
+                <w:sz w:val="20"/>
+                <w:szCs w:val="20"/>
+              </w:rPr>
+              <w:t>Bouton valider pour pouvoir valider le formulaire, en rose</w:t>
+            </w:r>
+          </w:p>
+        </w:tc>
+        <w:tc>
+          <w:tcPr>
+            <w:tcW w:w="3021" w:type="dxa"/>
+          </w:tcPr>
+          <w:p>
+            <w:pPr>
+              <w:rPr>
+                <w:sz w:val="20"/>
+                <w:szCs w:val="20"/>
+              </w:rPr>
+            </w:pPr>
+            <w:r>
+              <w:rPr>
+                <w:sz w:val="20"/>
+                <w:szCs w:val="20"/>
+              </w:rPr>
+              <w:t>OK</w:t>
+            </w:r>
+          </w:p>
+        </w:tc>
+      </w:tr>
+      <w:tr>
+        <w:tc>
+          <w:tcPr>
+            <w:tcW w:w="3020" w:type="dxa"/>
+          </w:tcPr>
+          <w:p>
+            <w:pPr>
+              <w:rPr>
+                <w:sz w:val="20"/>
+                <w:szCs w:val="20"/>
+              </w:rPr>
+            </w:pPr>
+            <w:r>
+              <w:rPr>
+                <w:sz w:val="20"/>
+                <w:szCs w:val="20"/>
+              </w:rPr>
+              <w:t xml:space="preserve">Affichage du </w:t>
+            </w:r>
+            <w:proofErr w:type="spellStart"/>
+            <w:r>
+              <w:rPr>
+                <w:sz w:val="20"/>
+                <w:szCs w:val="20"/>
+              </w:rPr>
+              <w:t>footeur</w:t>
+            </w:r>
+            <w:proofErr w:type="spellEnd"/>
+          </w:p>
+        </w:tc>
+        <w:tc>
+          <w:tcPr>
+            <w:tcW w:w="3021" w:type="dxa"/>
+            <w:gridSpan w:val="2"/>
+          </w:tcPr>
+          <w:p>
+            <w:pPr>
+              <w:rPr>
+                <w:sz w:val="20"/>
+                <w:szCs w:val="20"/>
+              </w:rPr>
+            </w:pPr>
+            <w:r>
+              <w:rPr>
+                <w:sz w:val="20"/>
+                <w:szCs w:val="20"/>
+              </w:rPr>
+              <w:t xml:space="preserve">Le </w:t>
+            </w:r>
+            <w:proofErr w:type="spellStart"/>
+            <w:r>
+              <w:rPr>
+                <w:sz w:val="20"/>
+                <w:szCs w:val="20"/>
+              </w:rPr>
+              <w:t>footeur</w:t>
+            </w:r>
+            <w:proofErr w:type="spellEnd"/>
+            <w:r>
+              <w:rPr>
+                <w:sz w:val="20"/>
+                <w:szCs w:val="20"/>
+              </w:rPr>
+              <w:t xml:space="preserve"> placé en dessous de la page</w:t>
+            </w:r>
+          </w:p>
+        </w:tc>
+        <w:tc>
+          <w:tcPr>
+            <w:tcW w:w="3021" w:type="dxa"/>
+          </w:tcPr>
+          <w:p>
+            <w:pPr>
+              <w:rPr>
+                <w:sz w:val="20"/>
+                <w:szCs w:val="20"/>
+              </w:rPr>
+            </w:pPr>
+            <w:r>
+              <w:rPr>
+                <w:sz w:val="20"/>
+                <w:szCs w:val="20"/>
+              </w:rPr>
+              <w:t>OK</w:t>
+            </w:r>
+          </w:p>
+        </w:tc>
+      </w:tr>
+      <w:tr>
+        <w:tc>
+          <w:tcPr>
+            <w:tcW w:w="3020" w:type="dxa"/>
+          </w:tcPr>
+          <w:p>
+            <w:pPr>
+              <w:rPr>
+                <w:sz w:val="20"/>
+                <w:szCs w:val="20"/>
+              </w:rPr>
+            </w:pPr>
+            <w:r>
+              <w:rPr>
+                <w:sz w:val="20"/>
+                <w:szCs w:val="20"/>
+              </w:rPr>
+              <w:t>Affichage de la couleur</w:t>
+            </w:r>
+          </w:p>
+        </w:tc>
+        <w:tc>
+          <w:tcPr>
+            <w:tcW w:w="3021" w:type="dxa"/>
+            <w:gridSpan w:val="2"/>
+          </w:tcPr>
+          <w:p>
+            <w:pPr>
+              <w:rPr>
+                <w:sz w:val="20"/>
+                <w:szCs w:val="20"/>
+              </w:rPr>
+            </w:pPr>
+            <w:r>
+              <w:rPr>
+                <w:sz w:val="20"/>
+                <w:szCs w:val="20"/>
+              </w:rPr>
+              <w:t>Afficher la bonne couleur qui correspond</w:t>
+            </w:r>
+          </w:p>
+        </w:tc>
+        <w:tc>
+          <w:tcPr>
+            <w:tcW w:w="3021" w:type="dxa"/>
+          </w:tcPr>
+          <w:p>
+            <w:pPr>
+              <w:rPr>
+                <w:sz w:val="20"/>
+                <w:szCs w:val="20"/>
+              </w:rPr>
+            </w:pPr>
+            <w:r>
+              <w:rPr>
+                <w:sz w:val="20"/>
+                <w:szCs w:val="20"/>
+              </w:rPr>
+              <w:t>OK</w:t>
+            </w:r>
           </w:p>
         </w:tc>
       </w:tr>
@@ -4229,7 +4912,6 @@
                 <w:sz w:val="24"/>
                 <w:szCs w:val="24"/>
               </w:rPr>
-              <w:lastRenderedPageBreak/>
               <w:t>Action</w:t>
             </w:r>
           </w:p>

</xml_diff>